<commit_message>
Upload lai do loi file
</commit_message>
<xml_diff>
--- a/Baocaothuctapchuyennganh.docx
+++ b/Baocaothuctapchuyennganh.docx
@@ -5865,7 +5865,13 @@
     <w:sdt>
       <w:sdtPr>
         <w:rPr>
-          <w:rFonts w:cstheme="majorHAnsi"/>
+          <w:rFonts w:asciiTheme="minorHAnsi" w:eastAsiaTheme="minorHAnsi" w:hAnsiTheme="minorHAnsi" w:cstheme="majorHAnsi"/>
+          <w:color w:val="auto"/>
+          <w:kern w:val="2"/>
+          <w:sz w:val="24"/>
+          <w:szCs w:val="24"/>
+          <w:lang w:val="vi-VN"/>
+          <w14:ligatures w14:val="standardContextual"/>
         </w:rPr>
         <w:id w:val="-1630551633"/>
         <w:docPartObj>
@@ -5875,16 +5881,9 @@
       </w:sdtPr>
       <w:sdtEndPr>
         <w:rPr>
-          <w:rFonts w:eastAsiaTheme="minorHAnsi"/>
           <w:b/>
           <w:bCs/>
           <w:noProof/>
-          <w:color w:val="auto"/>
-          <w:kern w:val="2"/>
-          <w:sz w:val="24"/>
-          <w:szCs w:val="24"/>
-          <w:lang w:val="vi-VN"/>
-          <w14:ligatures w14:val="standardContextual"/>
         </w:rPr>
       </w:sdtEndPr>
       <w:sdtContent>
@@ -8235,7 +8234,6 @@
           <w:color w:val="auto"/>
           <w:sz w:val="48"/>
           <w:szCs w:val="48"/>
-          <w:lang w:val="en-US"/>
         </w:rPr>
       </w:pPr>
       <w:bookmarkStart w:id="8" w:name="_Toc214103683"/>
@@ -8258,7 +8256,6 @@
           <w:color w:val="auto"/>
           <w:sz w:val="48"/>
           <w:szCs w:val="48"/>
-          <w:lang w:val="en-US"/>
         </w:rPr>
         <w:t>PHƯƠNG PHÁP THỰC HIỆN</w:t>
       </w:r>
@@ -8315,7 +8312,6 @@
       <w:pPr>
         <w:rPr>
           <w:rFonts w:asciiTheme="majorHAnsi" w:hAnsiTheme="majorHAnsi" w:cstheme="majorHAnsi"/>
-          <w:lang w:val="en-US"/>
         </w:rPr>
       </w:pPr>
     </w:p>
@@ -8323,7 +8319,6 @@
       <w:pPr>
         <w:rPr>
           <w:rFonts w:asciiTheme="majorHAnsi" w:hAnsiTheme="majorHAnsi" w:cstheme="majorHAnsi"/>
-          <w:lang w:val="en-US"/>
         </w:rPr>
       </w:pPr>
       <w:r>
@@ -8332,7 +8327,7 @@
           <w:noProof/>
         </w:rPr>
         <w:drawing>
-          <wp:anchor distT="0" distB="0" distL="114300" distR="114300" simplePos="0" relativeHeight="251662336" behindDoc="0" locked="0" layoutInCell="1" allowOverlap="1" wp14:anchorId="0F935F48" wp14:editId="79948230">
+          <wp:anchor distT="0" distB="0" distL="114300" distR="114300" simplePos="0" relativeHeight="251662336" behindDoc="0" locked="0" layoutInCell="1" allowOverlap="1" wp14:anchorId="0F935F48" wp14:editId="5CC1A86C">
             <wp:simplePos x="0" y="0"/>
             <wp:positionH relativeFrom="margin">
               <wp:align>center</wp:align>
@@ -8399,7 +8394,6 @@
       <w:pPr>
         <w:rPr>
           <w:rFonts w:asciiTheme="majorHAnsi" w:hAnsiTheme="majorHAnsi" w:cstheme="majorHAnsi"/>
-          <w:lang w:val="en-US"/>
         </w:rPr>
       </w:pPr>
     </w:p>
@@ -8666,7 +8660,7 @@
           <w:i/>
           <w:iCs/>
           <w:color w:val="auto"/>
-          <w:lang w:val="fr-FR"/>
+          <w:lang w:val="en-US"/>
         </w:rPr>
       </w:pPr>
       <w:bookmarkStart w:id="11" w:name="_Toc214103686"/>
@@ -8678,7 +8672,7 @@
           <w:i/>
           <w:iCs/>
           <w:color w:val="auto"/>
-          <w:lang w:val="fr-FR"/>
+          <w:lang w:val="en-US"/>
         </w:rPr>
         <w:t xml:space="preserve">2.2.1 </w:t>
       </w:r>
@@ -8691,7 +8685,7 @@
           <w:i/>
           <w:iCs/>
           <w:color w:val="auto"/>
-          <w:lang w:val="fr-FR"/>
+          <w:lang w:val="en-US"/>
         </w:rPr>
         <w:t>Sơ</w:t>
       </w:r>
@@ -8704,7 +8698,7 @@
           <w:i/>
           <w:iCs/>
           <w:color w:val="auto"/>
-          <w:lang w:val="fr-FR"/>
+          <w:lang w:val="en-US"/>
         </w:rPr>
         <w:t xml:space="preserve"> </w:t>
       </w:r>
@@ -8717,7 +8711,7 @@
           <w:i/>
           <w:iCs/>
           <w:color w:val="auto"/>
-          <w:lang w:val="fr-FR"/>
+          <w:lang w:val="en-US"/>
         </w:rPr>
         <w:t>đồ</w:t>
       </w:r>
@@ -8730,7 +8724,7 @@
           <w:i/>
           <w:iCs/>
           <w:color w:val="auto"/>
-          <w:lang w:val="fr-FR"/>
+          <w:lang w:val="en-US"/>
         </w:rPr>
         <w:t xml:space="preserve"> D0</w:t>
       </w:r>
@@ -8740,7 +8734,7 @@
       <w:pPr>
         <w:rPr>
           <w:rFonts w:asciiTheme="majorHAnsi" w:hAnsiTheme="majorHAnsi" w:cstheme="majorHAnsi"/>
-          <w:lang w:val="fr-FR"/>
+          <w:lang w:val="en-US"/>
         </w:rPr>
       </w:pPr>
       <w:r>
@@ -8819,7 +8813,7 @@
           <w:rFonts w:asciiTheme="majorHAnsi" w:hAnsiTheme="majorHAnsi" w:cstheme="majorHAnsi"/>
           <w:b/>
           <w:bCs/>
-          <w:lang w:val="fr-FR"/>
+          <w:lang w:val="en-US"/>
         </w:rPr>
       </w:pPr>
     </w:p>
@@ -8849,7 +8843,7 @@
           <w:bCs/>
           <w:lang w:val="en-US"/>
         </w:rPr>
-        <w:t xml:space="preserve"> 2.1</w:t>
+        <w:t xml:space="preserve"> 2.</w:t>
       </w:r>
       <w:r>
         <w:rPr>
@@ -8858,7 +8852,7 @@
           <w:bCs/>
           <w:lang w:val="en-US"/>
         </w:rPr>
-        <w:t>.1</w:t>
+        <w:t>2</w:t>
       </w:r>
       <w:r>
         <w:rPr>
@@ -8867,7 +8861,7 @@
           <w:bCs/>
           <w:lang w:val="en-US"/>
         </w:rPr>
-        <w:t>:</w:t>
+        <w:t>.1:</w:t>
       </w:r>
       <w:r>
         <w:rPr>
@@ -8906,14 +8900,7 @@
           <w:rFonts w:asciiTheme="majorHAnsi" w:hAnsiTheme="majorHAnsi" w:cstheme="majorHAnsi"/>
           <w:lang w:val="en-US"/>
         </w:rPr>
-        <w:t xml:space="preserve"> </w:t>
-      </w:r>
-      <w:r>
-        <w:rPr>
-          <w:rFonts w:asciiTheme="majorHAnsi" w:hAnsiTheme="majorHAnsi" w:cstheme="majorHAnsi"/>
-          <w:lang w:val="en-US"/>
-        </w:rPr>
-        <w:t xml:space="preserve">DFD </w:t>
+        <w:t xml:space="preserve"> DFD </w:t>
       </w:r>
       <w:proofErr w:type="spellStart"/>
       <w:r>
@@ -9175,7 +9162,43 @@
           <w:bCs/>
           <w:lang w:val="en-US"/>
         </w:rPr>
-        <w:t xml:space="preserve"> 2.1.1:</w:t>
+        <w:t xml:space="preserve"> 2.</w:t>
+      </w:r>
+      <w:r>
+        <w:rPr>
+          <w:rFonts w:asciiTheme="majorHAnsi" w:hAnsiTheme="majorHAnsi" w:cstheme="majorHAnsi"/>
+          <w:b/>
+          <w:bCs/>
+          <w:lang w:val="en-US"/>
+        </w:rPr>
+        <w:t>2</w:t>
+      </w:r>
+      <w:r>
+        <w:rPr>
+          <w:rFonts w:asciiTheme="majorHAnsi" w:hAnsiTheme="majorHAnsi" w:cstheme="majorHAnsi"/>
+          <w:b/>
+          <w:bCs/>
+          <w:lang w:val="en-US"/>
+        </w:rPr>
+        <w:t>.</w:t>
+      </w:r>
+      <w:r>
+        <w:rPr>
+          <w:rFonts w:asciiTheme="majorHAnsi" w:hAnsiTheme="majorHAnsi" w:cstheme="majorHAnsi"/>
+          <w:b/>
+          <w:bCs/>
+          <w:lang w:val="en-US"/>
+        </w:rPr>
+        <w:t>2</w:t>
+      </w:r>
+      <w:r>
+        <w:rPr>
+          <w:rFonts w:asciiTheme="majorHAnsi" w:hAnsiTheme="majorHAnsi" w:cstheme="majorHAnsi"/>
+          <w:b/>
+          <w:bCs/>
+          <w:lang w:val="en-US"/>
+        </w:rPr>
+        <w:t>:</w:t>
       </w:r>
       <w:r>
         <w:rPr>
@@ -9230,15 +9253,300 @@
           <w:rFonts w:asciiTheme="majorHAnsi" w:hAnsiTheme="majorHAnsi" w:cstheme="majorHAnsi"/>
           <w:lang w:val="en-US"/>
         </w:rPr>
-        <w:t xml:space="preserve"> </w:t>
-      </w:r>
-      <w:r>
-        <w:rPr>
-          <w:rFonts w:asciiTheme="majorHAnsi" w:hAnsiTheme="majorHAnsi" w:cstheme="majorHAnsi"/>
-          <w:lang w:val="en-US"/>
-        </w:rPr>
-        <w:t>1</w:t>
-      </w:r>
+        <w:t xml:space="preserve"> 1</w:t>
+      </w:r>
+    </w:p>
+    <w:p>
+      <w:pPr>
+        <w:pStyle w:val="Heading3"/>
+        <w:rPr>
+          <w:rFonts w:asciiTheme="majorHAnsi" w:hAnsiTheme="majorHAnsi" w:cstheme="majorHAnsi"/>
+          <w:b/>
+          <w:bCs/>
+          <w:color w:val="000000" w:themeColor="text1"/>
+          <w:lang w:val="en-US"/>
+        </w:rPr>
+      </w:pPr>
+      <w:r>
+        <w:rPr>
+          <w:rFonts w:asciiTheme="majorHAnsi" w:hAnsiTheme="majorHAnsi" w:cstheme="majorHAnsi"/>
+          <w:b/>
+          <w:bCs/>
+          <w:color w:val="000000" w:themeColor="text1"/>
+          <w:lang w:val="en-US"/>
+        </w:rPr>
+        <w:lastRenderedPageBreak/>
+        <w:t xml:space="preserve">2.2.3 </w:t>
+      </w:r>
+      <w:proofErr w:type="spellStart"/>
+      <w:r>
+        <w:rPr>
+          <w:rFonts w:asciiTheme="majorHAnsi" w:hAnsiTheme="majorHAnsi" w:cstheme="majorHAnsi"/>
+          <w:b/>
+          <w:bCs/>
+          <w:color w:val="000000" w:themeColor="text1"/>
+          <w:lang w:val="en-US"/>
+        </w:rPr>
+        <w:t>Sơ</w:t>
+      </w:r>
+      <w:proofErr w:type="spellEnd"/>
+      <w:r>
+        <w:rPr>
+          <w:rFonts w:asciiTheme="majorHAnsi" w:hAnsiTheme="majorHAnsi" w:cstheme="majorHAnsi"/>
+          <w:b/>
+          <w:bCs/>
+          <w:color w:val="000000" w:themeColor="text1"/>
+          <w:lang w:val="en-US"/>
+        </w:rPr>
+        <w:t xml:space="preserve"> </w:t>
+      </w:r>
+      <w:proofErr w:type="spellStart"/>
+      <w:r>
+        <w:rPr>
+          <w:rFonts w:asciiTheme="majorHAnsi" w:hAnsiTheme="majorHAnsi" w:cstheme="majorHAnsi"/>
+          <w:b/>
+          <w:bCs/>
+          <w:color w:val="000000" w:themeColor="text1"/>
+          <w:lang w:val="en-US"/>
+        </w:rPr>
+        <w:t>đồ</w:t>
+      </w:r>
+      <w:proofErr w:type="spellEnd"/>
+      <w:r>
+        <w:rPr>
+          <w:rFonts w:asciiTheme="majorHAnsi" w:hAnsiTheme="majorHAnsi" w:cstheme="majorHAnsi"/>
+          <w:b/>
+          <w:bCs/>
+          <w:color w:val="000000" w:themeColor="text1"/>
+          <w:lang w:val="en-US"/>
+        </w:rPr>
+        <w:t xml:space="preserve"> D2</w:t>
+      </w:r>
+    </w:p>
+    <w:p>
+      <w:pPr>
+        <w:rPr>
+          <w:lang w:val="en-US"/>
+        </w:rPr>
+      </w:pPr>
+      <w:r>
+        <w:rPr>
+          <w:noProof/>
+        </w:rPr>
+        <w:drawing>
+          <wp:anchor distT="0" distB="0" distL="114300" distR="114300" simplePos="0" relativeHeight="251667456" behindDoc="0" locked="0" layoutInCell="1" allowOverlap="1" wp14:anchorId="3525B034" wp14:editId="0DF214FD">
+            <wp:simplePos x="0" y="0"/>
+            <wp:positionH relativeFrom="margin">
+              <wp:align>center</wp:align>
+            </wp:positionH>
+            <wp:positionV relativeFrom="paragraph">
+              <wp:posOffset>243629</wp:posOffset>
+            </wp:positionV>
+            <wp:extent cx="6409509" cy="5257800"/>
+            <wp:effectExtent l="0" t="0" r="0" b="0"/>
+            <wp:wrapSquare wrapText="bothSides"/>
+            <wp:docPr id="1" name="Picture 1"/>
+            <wp:cNvGraphicFramePr>
+              <a:graphicFrameLocks xmlns:a="http://schemas.openxmlformats.org/drawingml/2006/main" noChangeAspect="1"/>
+            </wp:cNvGraphicFramePr>
+            <a:graphic xmlns:a="http://schemas.openxmlformats.org/drawingml/2006/main">
+              <a:graphicData uri="http://schemas.openxmlformats.org/drawingml/2006/picture">
+                <pic:pic xmlns:pic="http://schemas.openxmlformats.org/drawingml/2006/picture">
+                  <pic:nvPicPr>
+                    <pic:cNvPr id="0" name="Picture 1"/>
+                    <pic:cNvPicPr>
+                      <a:picLocks noChangeAspect="1" noChangeArrowheads="1"/>
+                    </pic:cNvPicPr>
+                  </pic:nvPicPr>
+                  <pic:blipFill>
+                    <a:blip r:embed="rId16" cstate="print">
+                      <a:extLst>
+                        <a:ext uri="{28A0092B-C50C-407E-A947-70E740481C1C}">
+                          <a14:useLocalDpi xmlns:a14="http://schemas.microsoft.com/office/drawing/2010/main" val="0"/>
+                        </a:ext>
+                      </a:extLst>
+                    </a:blip>
+                    <a:srcRect/>
+                    <a:stretch>
+                      <a:fillRect/>
+                    </a:stretch>
+                  </pic:blipFill>
+                  <pic:spPr bwMode="auto">
+                    <a:xfrm>
+                      <a:off x="0" y="0"/>
+                      <a:ext cx="6409509" cy="5257800"/>
+                    </a:xfrm>
+                    <a:prstGeom prst="rect">
+                      <a:avLst/>
+                    </a:prstGeom>
+                    <a:noFill/>
+                    <a:ln>
+                      <a:noFill/>
+                    </a:ln>
+                  </pic:spPr>
+                </pic:pic>
+              </a:graphicData>
+            </a:graphic>
+          </wp:anchor>
+        </w:drawing>
+      </w:r>
+    </w:p>
+    <w:p>
+      <w:pPr>
+        <w:rPr>
+          <w:lang w:val="en-US"/>
+        </w:rPr>
+      </w:pPr>
+    </w:p>
+    <w:p>
+      <w:pPr>
+        <w:rPr>
+          <w:lang w:val="en-US"/>
+        </w:rPr>
+      </w:pPr>
+    </w:p>
+    <w:p>
+      <w:pPr>
+        <w:jc w:val="center"/>
+        <w:rPr>
+          <w:rFonts w:asciiTheme="majorHAnsi" w:hAnsiTheme="majorHAnsi" w:cstheme="majorHAnsi"/>
+          <w:lang w:val="en-US"/>
+        </w:rPr>
+      </w:pPr>
+      <w:r>
+        <w:rPr>
+          <w:lang w:val="en-US"/>
+        </w:rPr>
+        <w:tab/>
+      </w:r>
+      <w:proofErr w:type="spellStart"/>
+      <w:r>
+        <w:rPr>
+          <w:rFonts w:asciiTheme="majorHAnsi" w:hAnsiTheme="majorHAnsi" w:cstheme="majorHAnsi"/>
+          <w:b/>
+          <w:bCs/>
+          <w:lang w:val="en-US"/>
+        </w:rPr>
+        <w:t>Hình</w:t>
+      </w:r>
+      <w:proofErr w:type="spellEnd"/>
+      <w:r>
+        <w:rPr>
+          <w:rFonts w:asciiTheme="majorHAnsi" w:hAnsiTheme="majorHAnsi" w:cstheme="majorHAnsi"/>
+          <w:b/>
+          <w:bCs/>
+          <w:lang w:val="en-US"/>
+        </w:rPr>
+        <w:t xml:space="preserve"> 2.</w:t>
+      </w:r>
+      <w:r>
+        <w:rPr>
+          <w:rFonts w:asciiTheme="majorHAnsi" w:hAnsiTheme="majorHAnsi" w:cstheme="majorHAnsi"/>
+          <w:b/>
+          <w:bCs/>
+          <w:lang w:val="en-US"/>
+        </w:rPr>
+        <w:t>3</w:t>
+      </w:r>
+      <w:r>
+        <w:rPr>
+          <w:rFonts w:asciiTheme="majorHAnsi" w:hAnsiTheme="majorHAnsi" w:cstheme="majorHAnsi"/>
+          <w:b/>
+          <w:bCs/>
+          <w:lang w:val="en-US"/>
+        </w:rPr>
+        <w:t>.</w:t>
+      </w:r>
+      <w:r>
+        <w:rPr>
+          <w:rFonts w:asciiTheme="majorHAnsi" w:hAnsiTheme="majorHAnsi" w:cstheme="majorHAnsi"/>
+          <w:b/>
+          <w:bCs/>
+          <w:lang w:val="en-US"/>
+        </w:rPr>
+        <w:t>3</w:t>
+      </w:r>
+      <w:r>
+        <w:rPr>
+          <w:rFonts w:asciiTheme="majorHAnsi" w:hAnsiTheme="majorHAnsi" w:cstheme="majorHAnsi"/>
+          <w:b/>
+          <w:bCs/>
+          <w:lang w:val="en-US"/>
+        </w:rPr>
+        <w:t>:</w:t>
+      </w:r>
+      <w:r>
+        <w:rPr>
+          <w:rFonts w:asciiTheme="majorHAnsi" w:hAnsiTheme="majorHAnsi" w:cstheme="majorHAnsi"/>
+          <w:lang w:val="en-US"/>
+        </w:rPr>
+        <w:t xml:space="preserve"> </w:t>
+      </w:r>
+      <w:proofErr w:type="spellStart"/>
+      <w:r>
+        <w:rPr>
+          <w:rFonts w:asciiTheme="majorHAnsi" w:hAnsiTheme="majorHAnsi" w:cstheme="majorHAnsi"/>
+          <w:lang w:val="en-US"/>
+        </w:rPr>
+        <w:t>Sơ</w:t>
+      </w:r>
+      <w:proofErr w:type="spellEnd"/>
+      <w:r>
+        <w:rPr>
+          <w:rFonts w:asciiTheme="majorHAnsi" w:hAnsiTheme="majorHAnsi" w:cstheme="majorHAnsi"/>
+          <w:lang w:val="en-US"/>
+        </w:rPr>
+        <w:t xml:space="preserve"> </w:t>
+      </w:r>
+      <w:proofErr w:type="spellStart"/>
+      <w:r>
+        <w:rPr>
+          <w:rFonts w:asciiTheme="majorHAnsi" w:hAnsiTheme="majorHAnsi" w:cstheme="majorHAnsi"/>
+          <w:lang w:val="en-US"/>
+        </w:rPr>
+        <w:t>đồ</w:t>
+      </w:r>
+      <w:proofErr w:type="spellEnd"/>
+      <w:r>
+        <w:rPr>
+          <w:rFonts w:asciiTheme="majorHAnsi" w:hAnsiTheme="majorHAnsi" w:cstheme="majorHAnsi"/>
+          <w:lang w:val="en-US"/>
+        </w:rPr>
+        <w:t xml:space="preserve"> DFD </w:t>
+      </w:r>
+      <w:proofErr w:type="spellStart"/>
+      <w:r>
+        <w:rPr>
+          <w:rFonts w:asciiTheme="majorHAnsi" w:hAnsiTheme="majorHAnsi" w:cstheme="majorHAnsi"/>
+          <w:lang w:val="en-US"/>
+        </w:rPr>
+        <w:t>mức</w:t>
+      </w:r>
+      <w:proofErr w:type="spellEnd"/>
+      <w:r>
+        <w:rPr>
+          <w:rFonts w:asciiTheme="majorHAnsi" w:hAnsiTheme="majorHAnsi" w:cstheme="majorHAnsi"/>
+          <w:lang w:val="en-US"/>
+        </w:rPr>
+        <w:t xml:space="preserve"> </w:t>
+      </w:r>
+      <w:r>
+        <w:rPr>
+          <w:rFonts w:asciiTheme="majorHAnsi" w:hAnsiTheme="majorHAnsi" w:cstheme="majorHAnsi"/>
+          <w:lang w:val="en-US"/>
+        </w:rPr>
+        <w:t>2</w:t>
+      </w:r>
+    </w:p>
+    <w:p>
+      <w:pPr>
+        <w:tabs>
+          <w:tab w:val="left" w:pos="3936"/>
+        </w:tabs>
+        <w:rPr>
+          <w:lang w:val="en-US"/>
+        </w:rPr>
+      </w:pPr>
     </w:p>
     <w:p>
       <w:pPr>
@@ -9287,7 +9595,7 @@
                     </pic:cNvPicPr>
                   </pic:nvPicPr>
                   <pic:blipFill>
-                    <a:blip r:embed="rId16" cstate="print">
+                    <a:blip r:embed="rId17" cstate="print">
                       <a:extLst>
                         <a:ext uri="{28A0092B-C50C-407E-A947-70E740481C1C}">
                           <a14:useLocalDpi xmlns:a14="http://schemas.microsoft.com/office/drawing/2010/main" val="0"/>
@@ -9407,25 +9715,7 @@
           <w:bCs/>
           <w:lang w:val="en-US"/>
         </w:rPr>
-        <w:t xml:space="preserve"> 2.</w:t>
-      </w:r>
-      <w:r>
-        <w:rPr>
-          <w:rFonts w:asciiTheme="majorHAnsi" w:hAnsiTheme="majorHAnsi" w:cstheme="majorHAnsi"/>
-          <w:b/>
-          <w:bCs/>
-          <w:lang w:val="en-US"/>
-        </w:rPr>
-        <w:t>3</w:t>
-      </w:r>
-      <w:r>
-        <w:rPr>
-          <w:rFonts w:asciiTheme="majorHAnsi" w:hAnsiTheme="majorHAnsi" w:cstheme="majorHAnsi"/>
-          <w:b/>
-          <w:bCs/>
-          <w:lang w:val="en-US"/>
-        </w:rPr>
-        <w:t>:</w:t>
+        <w:t xml:space="preserve"> 2.3:</w:t>
       </w:r>
       <w:r>
         <w:rPr>
@@ -9464,14 +9754,7 @@
           <w:rFonts w:asciiTheme="majorHAnsi" w:hAnsiTheme="majorHAnsi" w:cstheme="majorHAnsi"/>
           <w:lang w:val="en-US"/>
         </w:rPr>
-        <w:t xml:space="preserve"> </w:t>
-      </w:r>
-      <w:r>
-        <w:rPr>
-          <w:rFonts w:asciiTheme="majorHAnsi" w:hAnsiTheme="majorHAnsi" w:cstheme="majorHAnsi"/>
-          <w:lang w:val="en-US"/>
-        </w:rPr>
-        <w:t>ERD</w:t>
+        <w:t xml:space="preserve"> ERD</w:t>
       </w:r>
     </w:p>
     <w:p>
@@ -9528,8 +9811,8 @@
           <w:lang w:val="en-US"/>
         </w:rPr>
         <w:sectPr>
-          <w:headerReference w:type="default" r:id="rId17"/>
-          <w:headerReference w:type="first" r:id="rId18"/>
+          <w:headerReference w:type="default" r:id="rId18"/>
+          <w:headerReference w:type="first" r:id="rId19"/>
           <w:pgSz w:w="11906" w:h="16838"/>
           <w:pgMar w:top="1134" w:right="1134" w:bottom="1134" w:left="1701" w:header="720" w:footer="720" w:gutter="0"/>
           <w:pgNumType w:start="3"/>
@@ -9546,6 +9829,7 @@
         <w:br w:type="page"/>
       </w:r>
     </w:p>
+    <w:bookmarkStart w:id="14" w:name="_Toc214103689"/>
     <w:p>
       <w:pPr>
         <w:pStyle w:val="Heading2"/>
@@ -9557,7 +9841,6 @@
           <w:lang w:val="en-US"/>
         </w:rPr>
       </w:pPr>
-      <w:bookmarkStart w:id="14" w:name="_Toc214103689"/>
       <w:r>
         <w:rPr>
           <w:rFonts w:cstheme="majorHAnsi"/>
@@ -9671,16 +9954,7 @@
           <w:szCs w:val="56"/>
           <w:lang w:val="en-US"/>
         </w:rPr>
-        <w:t>L</w:t>
-      </w:r>
-      <w:r>
-        <w:rPr>
-          <w:rFonts w:cstheme="majorHAnsi"/>
-          <w:sz w:val="56"/>
-          <w:szCs w:val="56"/>
-          <w:lang w:val="en-US"/>
-        </w:rPr>
-        <w:t>ỜI KẾT</w:t>
+        <w:t>LỜI KẾT</w:t>
       </w:r>
       <w:bookmarkEnd w:id="14"/>
     </w:p>
@@ -10886,36 +11160,25 @@
           <w:rFonts w:asciiTheme="majorHAnsi" w:hAnsiTheme="majorHAnsi" w:cstheme="majorHAnsi"/>
           <w:sz w:val="26"/>
           <w:szCs w:val="26"/>
-          <w:lang w:val="fr-FR"/>
-        </w:rPr>
-      </w:pPr>
-      <w:proofErr w:type="spellStart"/>
-      <w:r>
-        <w:rPr>
-          <w:rFonts w:asciiTheme="majorHAnsi" w:hAnsiTheme="majorHAnsi" w:cstheme="majorHAnsi"/>
-          <w:sz w:val="26"/>
-          <w:szCs w:val="26"/>
-          <w:lang w:val="fr-FR"/>
-        </w:rPr>
-        <w:t>Trong</w:t>
-      </w:r>
-      <w:proofErr w:type="spellEnd"/>
-      <w:r>
-        <w:rPr>
-          <w:rFonts w:asciiTheme="majorHAnsi" w:hAnsiTheme="majorHAnsi" w:cstheme="majorHAnsi"/>
-          <w:sz w:val="26"/>
-          <w:szCs w:val="26"/>
-          <w:lang w:val="fr-FR"/>
-        </w:rPr>
-        <w:t xml:space="preserve"> </w:t>
-      </w:r>
-      <w:proofErr w:type="spellStart"/>
-      <w:r>
-        <w:rPr>
-          <w:rFonts w:asciiTheme="majorHAnsi" w:hAnsiTheme="majorHAnsi" w:cstheme="majorHAnsi"/>
-          <w:sz w:val="26"/>
-          <w:szCs w:val="26"/>
-          <w:lang w:val="fr-FR"/>
+          <w:lang w:val="en-US"/>
+        </w:rPr>
+      </w:pPr>
+      <w:r>
+        <w:rPr>
+          <w:rFonts w:asciiTheme="majorHAnsi" w:hAnsiTheme="majorHAnsi" w:cstheme="majorHAnsi"/>
+          <w:sz w:val="26"/>
+          <w:szCs w:val="26"/>
+          <w:lang w:val="en-US"/>
+        </w:rPr>
+        <w:t xml:space="preserve">Trong </w:t>
+      </w:r>
+      <w:proofErr w:type="spellStart"/>
+      <w:r>
+        <w:rPr>
+          <w:rFonts w:asciiTheme="majorHAnsi" w:hAnsiTheme="majorHAnsi" w:cstheme="majorHAnsi"/>
+          <w:sz w:val="26"/>
+          <w:szCs w:val="26"/>
+          <w:lang w:val="en-US"/>
         </w:rPr>
         <w:t>suốt</w:t>
       </w:r>
@@ -10925,17 +11188,17 @@
           <w:rFonts w:asciiTheme="majorHAnsi" w:hAnsiTheme="majorHAnsi" w:cstheme="majorHAnsi"/>
           <w:sz w:val="26"/>
           <w:szCs w:val="26"/>
-          <w:lang w:val="fr-FR"/>
-        </w:rPr>
-        <w:t xml:space="preserve"> </w:t>
-      </w:r>
-      <w:proofErr w:type="spellStart"/>
-      <w:r>
-        <w:rPr>
-          <w:rFonts w:asciiTheme="majorHAnsi" w:hAnsiTheme="majorHAnsi" w:cstheme="majorHAnsi"/>
-          <w:sz w:val="26"/>
-          <w:szCs w:val="26"/>
-          <w:lang w:val="fr-FR"/>
+          <w:lang w:val="en-US"/>
+        </w:rPr>
+        <w:t xml:space="preserve"> </w:t>
+      </w:r>
+      <w:proofErr w:type="spellStart"/>
+      <w:r>
+        <w:rPr>
+          <w:rFonts w:asciiTheme="majorHAnsi" w:hAnsiTheme="majorHAnsi" w:cstheme="majorHAnsi"/>
+          <w:sz w:val="26"/>
+          <w:szCs w:val="26"/>
+          <w:lang w:val="en-US"/>
         </w:rPr>
         <w:t>quá</w:t>
       </w:r>
@@ -10945,17 +11208,17 @@
           <w:rFonts w:asciiTheme="majorHAnsi" w:hAnsiTheme="majorHAnsi" w:cstheme="majorHAnsi"/>
           <w:sz w:val="26"/>
           <w:szCs w:val="26"/>
-          <w:lang w:val="fr-FR"/>
-        </w:rPr>
-        <w:t xml:space="preserve"> </w:t>
-      </w:r>
-      <w:proofErr w:type="spellStart"/>
-      <w:r>
-        <w:rPr>
-          <w:rFonts w:asciiTheme="majorHAnsi" w:hAnsiTheme="majorHAnsi" w:cstheme="majorHAnsi"/>
-          <w:sz w:val="26"/>
-          <w:szCs w:val="26"/>
-          <w:lang w:val="fr-FR"/>
+          <w:lang w:val="en-US"/>
+        </w:rPr>
+        <w:t xml:space="preserve"> </w:t>
+      </w:r>
+      <w:proofErr w:type="spellStart"/>
+      <w:r>
+        <w:rPr>
+          <w:rFonts w:asciiTheme="majorHAnsi" w:hAnsiTheme="majorHAnsi" w:cstheme="majorHAnsi"/>
+          <w:sz w:val="26"/>
+          <w:szCs w:val="26"/>
+          <w:lang w:val="en-US"/>
         </w:rPr>
         <w:t>trình</w:t>
       </w:r>
@@ -10965,17 +11228,17 @@
           <w:rFonts w:asciiTheme="majorHAnsi" w:hAnsiTheme="majorHAnsi" w:cstheme="majorHAnsi"/>
           <w:sz w:val="26"/>
           <w:szCs w:val="26"/>
-          <w:lang w:val="fr-FR"/>
-        </w:rPr>
-        <w:t xml:space="preserve"> </w:t>
-      </w:r>
-      <w:proofErr w:type="spellStart"/>
-      <w:r>
-        <w:rPr>
-          <w:rFonts w:asciiTheme="majorHAnsi" w:hAnsiTheme="majorHAnsi" w:cstheme="majorHAnsi"/>
-          <w:sz w:val="26"/>
-          <w:szCs w:val="26"/>
-          <w:lang w:val="fr-FR"/>
+          <w:lang w:val="en-US"/>
+        </w:rPr>
+        <w:t xml:space="preserve"> </w:t>
+      </w:r>
+      <w:proofErr w:type="spellStart"/>
+      <w:r>
+        <w:rPr>
+          <w:rFonts w:asciiTheme="majorHAnsi" w:hAnsiTheme="majorHAnsi" w:cstheme="majorHAnsi"/>
+          <w:sz w:val="26"/>
+          <w:szCs w:val="26"/>
+          <w:lang w:val="en-US"/>
         </w:rPr>
         <w:t>học</w:t>
       </w:r>
@@ -10985,17 +11248,17 @@
           <w:rFonts w:asciiTheme="majorHAnsi" w:hAnsiTheme="majorHAnsi" w:cstheme="majorHAnsi"/>
           <w:sz w:val="26"/>
           <w:szCs w:val="26"/>
-          <w:lang w:val="fr-FR"/>
-        </w:rPr>
-        <w:t xml:space="preserve"> </w:t>
-      </w:r>
-      <w:proofErr w:type="spellStart"/>
-      <w:r>
-        <w:rPr>
-          <w:rFonts w:asciiTheme="majorHAnsi" w:hAnsiTheme="majorHAnsi" w:cstheme="majorHAnsi"/>
-          <w:sz w:val="26"/>
-          <w:szCs w:val="26"/>
-          <w:lang w:val="fr-FR"/>
+          <w:lang w:val="en-US"/>
+        </w:rPr>
+        <w:t xml:space="preserve"> </w:t>
+      </w:r>
+      <w:proofErr w:type="spellStart"/>
+      <w:r>
+        <w:rPr>
+          <w:rFonts w:asciiTheme="majorHAnsi" w:hAnsiTheme="majorHAnsi" w:cstheme="majorHAnsi"/>
+          <w:sz w:val="26"/>
+          <w:szCs w:val="26"/>
+          <w:lang w:val="en-US"/>
         </w:rPr>
         <w:t>tập</w:t>
       </w:r>
@@ -11005,17 +11268,17 @@
           <w:rFonts w:asciiTheme="majorHAnsi" w:hAnsiTheme="majorHAnsi" w:cstheme="majorHAnsi"/>
           <w:sz w:val="26"/>
           <w:szCs w:val="26"/>
-          <w:lang w:val="fr-FR"/>
-        </w:rPr>
-        <w:t xml:space="preserve"> </w:t>
-      </w:r>
-      <w:proofErr w:type="spellStart"/>
-      <w:r>
-        <w:rPr>
-          <w:rFonts w:asciiTheme="majorHAnsi" w:hAnsiTheme="majorHAnsi" w:cstheme="majorHAnsi"/>
-          <w:sz w:val="26"/>
-          <w:szCs w:val="26"/>
-          <w:lang w:val="fr-FR"/>
+          <w:lang w:val="en-US"/>
+        </w:rPr>
+        <w:t xml:space="preserve"> </w:t>
+      </w:r>
+      <w:proofErr w:type="spellStart"/>
+      <w:r>
+        <w:rPr>
+          <w:rFonts w:asciiTheme="majorHAnsi" w:hAnsiTheme="majorHAnsi" w:cstheme="majorHAnsi"/>
+          <w:sz w:val="26"/>
+          <w:szCs w:val="26"/>
+          <w:lang w:val="en-US"/>
         </w:rPr>
         <w:t>theo</w:t>
       </w:r>
@@ -11025,17 +11288,17 @@
           <w:rFonts w:asciiTheme="majorHAnsi" w:hAnsiTheme="majorHAnsi" w:cstheme="majorHAnsi"/>
           <w:sz w:val="26"/>
           <w:szCs w:val="26"/>
-          <w:lang w:val="fr-FR"/>
-        </w:rPr>
-        <w:t xml:space="preserve"> </w:t>
-      </w:r>
-      <w:proofErr w:type="spellStart"/>
-      <w:r>
-        <w:rPr>
-          <w:rFonts w:asciiTheme="majorHAnsi" w:hAnsiTheme="majorHAnsi" w:cstheme="majorHAnsi"/>
-          <w:sz w:val="26"/>
-          <w:szCs w:val="26"/>
-          <w:lang w:val="fr-FR"/>
+          <w:lang w:val="en-US"/>
+        </w:rPr>
+        <w:t xml:space="preserve"> </w:t>
+      </w:r>
+      <w:proofErr w:type="spellStart"/>
+      <w:r>
+        <w:rPr>
+          <w:rFonts w:asciiTheme="majorHAnsi" w:hAnsiTheme="majorHAnsi" w:cstheme="majorHAnsi"/>
+          <w:sz w:val="26"/>
+          <w:szCs w:val="26"/>
+          <w:lang w:val="en-US"/>
         </w:rPr>
         <w:t>hướng</w:t>
       </w:r>
@@ -11045,17 +11308,17 @@
           <w:rFonts w:asciiTheme="majorHAnsi" w:hAnsiTheme="majorHAnsi" w:cstheme="majorHAnsi"/>
           <w:sz w:val="26"/>
           <w:szCs w:val="26"/>
-          <w:lang w:val="fr-FR"/>
-        </w:rPr>
-        <w:t xml:space="preserve"> </w:t>
-      </w:r>
-      <w:proofErr w:type="spellStart"/>
-      <w:r>
-        <w:rPr>
-          <w:rFonts w:asciiTheme="majorHAnsi" w:hAnsiTheme="majorHAnsi" w:cstheme="majorHAnsi"/>
-          <w:sz w:val="26"/>
-          <w:szCs w:val="26"/>
-          <w:lang w:val="fr-FR"/>
+          <w:lang w:val="en-US"/>
+        </w:rPr>
+        <w:t xml:space="preserve"> </w:t>
+      </w:r>
+      <w:proofErr w:type="spellStart"/>
+      <w:r>
+        <w:rPr>
+          <w:rFonts w:asciiTheme="majorHAnsi" w:hAnsiTheme="majorHAnsi" w:cstheme="majorHAnsi"/>
+          <w:sz w:val="26"/>
+          <w:szCs w:val="26"/>
+          <w:lang w:val="en-US"/>
         </w:rPr>
         <w:t>dẫn</w:t>
       </w:r>
@@ -11065,17 +11328,17 @@
           <w:rFonts w:asciiTheme="majorHAnsi" w:hAnsiTheme="majorHAnsi" w:cstheme="majorHAnsi"/>
           <w:sz w:val="26"/>
           <w:szCs w:val="26"/>
-          <w:lang w:val="fr-FR"/>
-        </w:rPr>
-        <w:t xml:space="preserve"> </w:t>
-      </w:r>
-      <w:proofErr w:type="spellStart"/>
-      <w:r>
-        <w:rPr>
-          <w:rFonts w:asciiTheme="majorHAnsi" w:hAnsiTheme="majorHAnsi" w:cstheme="majorHAnsi"/>
-          <w:sz w:val="26"/>
-          <w:szCs w:val="26"/>
-          <w:lang w:val="fr-FR"/>
+          <w:lang w:val="en-US"/>
+        </w:rPr>
+        <w:t xml:space="preserve"> </w:t>
+      </w:r>
+      <w:proofErr w:type="spellStart"/>
+      <w:r>
+        <w:rPr>
+          <w:rFonts w:asciiTheme="majorHAnsi" w:hAnsiTheme="majorHAnsi" w:cstheme="majorHAnsi"/>
+          <w:sz w:val="26"/>
+          <w:szCs w:val="26"/>
+          <w:lang w:val="en-US"/>
         </w:rPr>
         <w:t>của</w:t>
       </w:r>
@@ -11085,17 +11348,17 @@
           <w:rFonts w:asciiTheme="majorHAnsi" w:hAnsiTheme="majorHAnsi" w:cstheme="majorHAnsi"/>
           <w:sz w:val="26"/>
           <w:szCs w:val="26"/>
-          <w:lang w:val="fr-FR"/>
-        </w:rPr>
-        <w:t xml:space="preserve"> </w:t>
-      </w:r>
-      <w:proofErr w:type="spellStart"/>
-      <w:r>
-        <w:rPr>
-          <w:rFonts w:asciiTheme="majorHAnsi" w:hAnsiTheme="majorHAnsi" w:cstheme="majorHAnsi"/>
-          <w:sz w:val="26"/>
-          <w:szCs w:val="26"/>
-          <w:lang w:val="fr-FR"/>
+          <w:lang w:val="en-US"/>
+        </w:rPr>
+        <w:t xml:space="preserve"> </w:t>
+      </w:r>
+      <w:proofErr w:type="spellStart"/>
+      <w:r>
+        <w:rPr>
+          <w:rFonts w:asciiTheme="majorHAnsi" w:hAnsiTheme="majorHAnsi" w:cstheme="majorHAnsi"/>
+          <w:sz w:val="26"/>
+          <w:szCs w:val="26"/>
+          <w:lang w:val="en-US"/>
         </w:rPr>
         <w:t>Thầy</w:t>
       </w:r>
@@ -11105,7 +11368,7 @@
           <w:rFonts w:asciiTheme="majorHAnsi" w:hAnsiTheme="majorHAnsi" w:cstheme="majorHAnsi"/>
           <w:sz w:val="26"/>
           <w:szCs w:val="26"/>
-          <w:lang w:val="fr-FR"/>
+          <w:lang w:val="en-US"/>
         </w:rPr>
         <w:t xml:space="preserve">, </w:t>
       </w:r>
@@ -11115,7 +11378,7 @@
           <w:rFonts w:asciiTheme="majorHAnsi" w:hAnsiTheme="majorHAnsi" w:cstheme="majorHAnsi"/>
           <w:sz w:val="26"/>
           <w:szCs w:val="26"/>
-          <w:lang w:val="fr-FR"/>
+          <w:lang w:val="en-US"/>
         </w:rPr>
         <w:t>đã</w:t>
       </w:r>
@@ -11125,17 +11388,17 @@
           <w:rFonts w:asciiTheme="majorHAnsi" w:hAnsiTheme="majorHAnsi" w:cstheme="majorHAnsi"/>
           <w:sz w:val="26"/>
           <w:szCs w:val="26"/>
-          <w:lang w:val="fr-FR"/>
-        </w:rPr>
-        <w:t xml:space="preserve"> </w:t>
-      </w:r>
-      <w:proofErr w:type="spellStart"/>
-      <w:r>
-        <w:rPr>
-          <w:rFonts w:asciiTheme="majorHAnsi" w:hAnsiTheme="majorHAnsi" w:cstheme="majorHAnsi"/>
-          <w:sz w:val="26"/>
-          <w:szCs w:val="26"/>
-          <w:lang w:val="fr-FR"/>
+          <w:lang w:val="en-US"/>
+        </w:rPr>
+        <w:t xml:space="preserve"> </w:t>
+      </w:r>
+      <w:proofErr w:type="spellStart"/>
+      <w:r>
+        <w:rPr>
+          <w:rFonts w:asciiTheme="majorHAnsi" w:hAnsiTheme="majorHAnsi" w:cstheme="majorHAnsi"/>
+          <w:sz w:val="26"/>
+          <w:szCs w:val="26"/>
+          <w:lang w:val="en-US"/>
         </w:rPr>
         <w:t>giúp</w:t>
       </w:r>
@@ -11145,17 +11408,17 @@
           <w:rFonts w:asciiTheme="majorHAnsi" w:hAnsiTheme="majorHAnsi" w:cstheme="majorHAnsi"/>
           <w:sz w:val="26"/>
           <w:szCs w:val="26"/>
-          <w:lang w:val="fr-FR"/>
-        </w:rPr>
-        <w:t xml:space="preserve"> </w:t>
-      </w:r>
-      <w:proofErr w:type="spellStart"/>
-      <w:r>
-        <w:rPr>
-          <w:rFonts w:asciiTheme="majorHAnsi" w:hAnsiTheme="majorHAnsi" w:cstheme="majorHAnsi"/>
-          <w:sz w:val="26"/>
-          <w:szCs w:val="26"/>
-          <w:lang w:val="fr-FR"/>
+          <w:lang w:val="en-US"/>
+        </w:rPr>
+        <w:t xml:space="preserve"> </w:t>
+      </w:r>
+      <w:proofErr w:type="spellStart"/>
+      <w:r>
+        <w:rPr>
+          <w:rFonts w:asciiTheme="majorHAnsi" w:hAnsiTheme="majorHAnsi" w:cstheme="majorHAnsi"/>
+          <w:sz w:val="26"/>
+          <w:szCs w:val="26"/>
+          <w:lang w:val="en-US"/>
         </w:rPr>
         <w:t>em</w:t>
       </w:r>
@@ -11165,17 +11428,17 @@
           <w:rFonts w:asciiTheme="majorHAnsi" w:hAnsiTheme="majorHAnsi" w:cstheme="majorHAnsi"/>
           <w:sz w:val="26"/>
           <w:szCs w:val="26"/>
-          <w:lang w:val="fr-FR"/>
-        </w:rPr>
-        <w:t xml:space="preserve"> </w:t>
-      </w:r>
-      <w:proofErr w:type="spellStart"/>
-      <w:r>
-        <w:rPr>
-          <w:rFonts w:asciiTheme="majorHAnsi" w:hAnsiTheme="majorHAnsi" w:cstheme="majorHAnsi"/>
-          <w:sz w:val="26"/>
-          <w:szCs w:val="26"/>
-          <w:lang w:val="fr-FR"/>
+          <w:lang w:val="en-US"/>
+        </w:rPr>
+        <w:t xml:space="preserve"> </w:t>
+      </w:r>
+      <w:proofErr w:type="spellStart"/>
+      <w:r>
+        <w:rPr>
+          <w:rFonts w:asciiTheme="majorHAnsi" w:hAnsiTheme="majorHAnsi" w:cstheme="majorHAnsi"/>
+          <w:sz w:val="26"/>
+          <w:szCs w:val="26"/>
+          <w:lang w:val="en-US"/>
         </w:rPr>
         <w:t>thành</w:t>
       </w:r>
@@ -11185,17 +11448,17 @@
           <w:rFonts w:asciiTheme="majorHAnsi" w:hAnsiTheme="majorHAnsi" w:cstheme="majorHAnsi"/>
           <w:sz w:val="26"/>
           <w:szCs w:val="26"/>
-          <w:lang w:val="fr-FR"/>
-        </w:rPr>
-        <w:t xml:space="preserve"> </w:t>
-      </w:r>
-      <w:proofErr w:type="spellStart"/>
-      <w:r>
-        <w:rPr>
-          <w:rFonts w:asciiTheme="majorHAnsi" w:hAnsiTheme="majorHAnsi" w:cstheme="majorHAnsi"/>
-          <w:sz w:val="26"/>
-          <w:szCs w:val="26"/>
-          <w:lang w:val="fr-FR"/>
+          <w:lang w:val="en-US"/>
+        </w:rPr>
+        <w:t xml:space="preserve"> </w:t>
+      </w:r>
+      <w:proofErr w:type="spellStart"/>
+      <w:r>
+        <w:rPr>
+          <w:rFonts w:asciiTheme="majorHAnsi" w:hAnsiTheme="majorHAnsi" w:cstheme="majorHAnsi"/>
+          <w:sz w:val="26"/>
+          <w:szCs w:val="26"/>
+          <w:lang w:val="en-US"/>
         </w:rPr>
         <w:t>thạo</w:t>
       </w:r>
@@ -11205,17 +11468,17 @@
           <w:rFonts w:asciiTheme="majorHAnsi" w:hAnsiTheme="majorHAnsi" w:cstheme="majorHAnsi"/>
           <w:sz w:val="26"/>
           <w:szCs w:val="26"/>
-          <w:lang w:val="fr-FR"/>
-        </w:rPr>
-        <w:t xml:space="preserve"> </w:t>
-      </w:r>
-      <w:proofErr w:type="spellStart"/>
-      <w:r>
-        <w:rPr>
-          <w:rFonts w:asciiTheme="majorHAnsi" w:hAnsiTheme="majorHAnsi" w:cstheme="majorHAnsi"/>
-          <w:sz w:val="26"/>
-          <w:szCs w:val="26"/>
-          <w:lang w:val="fr-FR"/>
+          <w:lang w:val="en-US"/>
+        </w:rPr>
+        <w:t xml:space="preserve"> </w:t>
+      </w:r>
+      <w:proofErr w:type="spellStart"/>
+      <w:r>
+        <w:rPr>
+          <w:rFonts w:asciiTheme="majorHAnsi" w:hAnsiTheme="majorHAnsi" w:cstheme="majorHAnsi"/>
+          <w:sz w:val="26"/>
+          <w:szCs w:val="26"/>
+          <w:lang w:val="en-US"/>
         </w:rPr>
         <w:t>hơn</w:t>
       </w:r>
@@ -11225,17 +11488,17 @@
           <w:rFonts w:asciiTheme="majorHAnsi" w:hAnsiTheme="majorHAnsi" w:cstheme="majorHAnsi"/>
           <w:sz w:val="26"/>
           <w:szCs w:val="26"/>
-          <w:lang w:val="fr-FR"/>
-        </w:rPr>
-        <w:t xml:space="preserve"> </w:t>
-      </w:r>
-      <w:proofErr w:type="spellStart"/>
-      <w:r>
-        <w:rPr>
-          <w:rFonts w:asciiTheme="majorHAnsi" w:hAnsiTheme="majorHAnsi" w:cstheme="majorHAnsi"/>
-          <w:sz w:val="26"/>
-          <w:szCs w:val="26"/>
-          <w:lang w:val="fr-FR"/>
+          <w:lang w:val="en-US"/>
+        </w:rPr>
+        <w:t xml:space="preserve"> </w:t>
+      </w:r>
+      <w:proofErr w:type="spellStart"/>
+      <w:r>
+        <w:rPr>
+          <w:rFonts w:asciiTheme="majorHAnsi" w:hAnsiTheme="majorHAnsi" w:cstheme="majorHAnsi"/>
+          <w:sz w:val="26"/>
+          <w:szCs w:val="26"/>
+          <w:lang w:val="en-US"/>
         </w:rPr>
         <w:t>với</w:t>
       </w:r>
@@ -11245,17 +11508,17 @@
           <w:rFonts w:asciiTheme="majorHAnsi" w:hAnsiTheme="majorHAnsi" w:cstheme="majorHAnsi"/>
           <w:sz w:val="26"/>
           <w:szCs w:val="26"/>
-          <w:lang w:val="fr-FR"/>
-        </w:rPr>
-        <w:t xml:space="preserve"> </w:t>
-      </w:r>
-      <w:proofErr w:type="spellStart"/>
-      <w:r>
-        <w:rPr>
-          <w:rFonts w:asciiTheme="majorHAnsi" w:hAnsiTheme="majorHAnsi" w:cstheme="majorHAnsi"/>
-          <w:sz w:val="26"/>
-          <w:szCs w:val="26"/>
-          <w:lang w:val="fr-FR"/>
+          <w:lang w:val="en-US"/>
+        </w:rPr>
+        <w:t xml:space="preserve"> </w:t>
+      </w:r>
+      <w:proofErr w:type="spellStart"/>
+      <w:r>
+        <w:rPr>
+          <w:rFonts w:asciiTheme="majorHAnsi" w:hAnsiTheme="majorHAnsi" w:cstheme="majorHAnsi"/>
+          <w:sz w:val="26"/>
+          <w:szCs w:val="26"/>
+          <w:lang w:val="en-US"/>
         </w:rPr>
         <w:t>ngôn</w:t>
       </w:r>
@@ -11265,17 +11528,17 @@
           <w:rFonts w:asciiTheme="majorHAnsi" w:hAnsiTheme="majorHAnsi" w:cstheme="majorHAnsi"/>
           <w:sz w:val="26"/>
           <w:szCs w:val="26"/>
-          <w:lang w:val="fr-FR"/>
-        </w:rPr>
-        <w:t xml:space="preserve"> </w:t>
-      </w:r>
-      <w:proofErr w:type="spellStart"/>
-      <w:r>
-        <w:rPr>
-          <w:rFonts w:asciiTheme="majorHAnsi" w:hAnsiTheme="majorHAnsi" w:cstheme="majorHAnsi"/>
-          <w:sz w:val="26"/>
-          <w:szCs w:val="26"/>
-          <w:lang w:val="fr-FR"/>
+          <w:lang w:val="en-US"/>
+        </w:rPr>
+        <w:t xml:space="preserve"> </w:t>
+      </w:r>
+      <w:proofErr w:type="spellStart"/>
+      <w:r>
+        <w:rPr>
+          <w:rFonts w:asciiTheme="majorHAnsi" w:hAnsiTheme="majorHAnsi" w:cstheme="majorHAnsi"/>
+          <w:sz w:val="26"/>
+          <w:szCs w:val="26"/>
+          <w:lang w:val="en-US"/>
         </w:rPr>
         <w:t>ngữ</w:t>
       </w:r>
@@ -11285,7 +11548,7 @@
           <w:rFonts w:asciiTheme="majorHAnsi" w:hAnsiTheme="majorHAnsi" w:cstheme="majorHAnsi"/>
           <w:sz w:val="26"/>
           <w:szCs w:val="26"/>
-          <w:lang w:val="fr-FR"/>
+          <w:lang w:val="en-US"/>
         </w:rPr>
         <w:t xml:space="preserve"> PHP </w:t>
       </w:r>
@@ -11295,7 +11558,7 @@
           <w:rFonts w:asciiTheme="majorHAnsi" w:hAnsiTheme="majorHAnsi" w:cstheme="majorHAnsi"/>
           <w:sz w:val="26"/>
           <w:szCs w:val="26"/>
-          <w:lang w:val="fr-FR"/>
+          <w:lang w:val="en-US"/>
         </w:rPr>
         <w:t>và</w:t>
       </w:r>
@@ -11305,17 +11568,17 @@
           <w:rFonts w:asciiTheme="majorHAnsi" w:hAnsiTheme="majorHAnsi" w:cstheme="majorHAnsi"/>
           <w:sz w:val="26"/>
           <w:szCs w:val="26"/>
-          <w:lang w:val="fr-FR"/>
-        </w:rPr>
-        <w:t xml:space="preserve"> </w:t>
-      </w:r>
-      <w:proofErr w:type="spellStart"/>
-      <w:r>
-        <w:rPr>
-          <w:rFonts w:asciiTheme="majorHAnsi" w:hAnsiTheme="majorHAnsi" w:cstheme="majorHAnsi"/>
-          <w:sz w:val="26"/>
-          <w:szCs w:val="26"/>
-          <w:lang w:val="fr-FR"/>
+          <w:lang w:val="en-US"/>
+        </w:rPr>
+        <w:t xml:space="preserve"> </w:t>
+      </w:r>
+      <w:proofErr w:type="spellStart"/>
+      <w:r>
+        <w:rPr>
+          <w:rFonts w:asciiTheme="majorHAnsi" w:hAnsiTheme="majorHAnsi" w:cstheme="majorHAnsi"/>
+          <w:sz w:val="26"/>
+          <w:szCs w:val="26"/>
+          <w:lang w:val="en-US"/>
         </w:rPr>
         <w:t>các</w:t>
       </w:r>
@@ -11325,7 +11588,7 @@
           <w:rFonts w:asciiTheme="majorHAnsi" w:hAnsiTheme="majorHAnsi" w:cstheme="majorHAnsi"/>
           <w:sz w:val="26"/>
           <w:szCs w:val="26"/>
-          <w:lang w:val="fr-FR"/>
+          <w:lang w:val="en-US"/>
         </w:rPr>
         <w:t xml:space="preserve"> Framework </w:t>
       </w:r>
@@ -11335,7 +11598,7 @@
           <w:rFonts w:asciiTheme="majorHAnsi" w:hAnsiTheme="majorHAnsi" w:cstheme="majorHAnsi"/>
           <w:sz w:val="26"/>
           <w:szCs w:val="26"/>
-          <w:lang w:val="fr-FR"/>
+          <w:lang w:val="en-US"/>
         </w:rPr>
         <w:t>hỗ</w:t>
       </w:r>
@@ -11345,17 +11608,17 @@
           <w:rFonts w:asciiTheme="majorHAnsi" w:hAnsiTheme="majorHAnsi" w:cstheme="majorHAnsi"/>
           <w:sz w:val="26"/>
           <w:szCs w:val="26"/>
-          <w:lang w:val="fr-FR"/>
-        </w:rPr>
-        <w:t xml:space="preserve"> </w:t>
-      </w:r>
-      <w:proofErr w:type="spellStart"/>
-      <w:r>
-        <w:rPr>
-          <w:rFonts w:asciiTheme="majorHAnsi" w:hAnsiTheme="majorHAnsi" w:cstheme="majorHAnsi"/>
-          <w:sz w:val="26"/>
-          <w:szCs w:val="26"/>
-          <w:lang w:val="fr-FR"/>
+          <w:lang w:val="en-US"/>
+        </w:rPr>
+        <w:t xml:space="preserve"> </w:t>
+      </w:r>
+      <w:proofErr w:type="spellStart"/>
+      <w:r>
+        <w:rPr>
+          <w:rFonts w:asciiTheme="majorHAnsi" w:hAnsiTheme="majorHAnsi" w:cstheme="majorHAnsi"/>
+          <w:sz w:val="26"/>
+          <w:szCs w:val="26"/>
+          <w:lang w:val="en-US"/>
         </w:rPr>
         <w:t>trợ</w:t>
       </w:r>
@@ -11365,17 +11628,17 @@
           <w:rFonts w:asciiTheme="majorHAnsi" w:hAnsiTheme="majorHAnsi" w:cstheme="majorHAnsi"/>
           <w:sz w:val="26"/>
           <w:szCs w:val="26"/>
-          <w:lang w:val="fr-FR"/>
-        </w:rPr>
-        <w:t xml:space="preserve"> </w:t>
-      </w:r>
-      <w:proofErr w:type="spellStart"/>
-      <w:r>
-        <w:rPr>
-          <w:rFonts w:asciiTheme="majorHAnsi" w:hAnsiTheme="majorHAnsi" w:cstheme="majorHAnsi"/>
-          <w:sz w:val="26"/>
-          <w:szCs w:val="26"/>
-          <w:lang w:val="fr-FR"/>
+          <w:lang w:val="en-US"/>
+        </w:rPr>
+        <w:t xml:space="preserve"> </w:t>
+      </w:r>
+      <w:proofErr w:type="spellStart"/>
+      <w:r>
+        <w:rPr>
+          <w:rFonts w:asciiTheme="majorHAnsi" w:hAnsiTheme="majorHAnsi" w:cstheme="majorHAnsi"/>
+          <w:sz w:val="26"/>
+          <w:szCs w:val="26"/>
+          <w:lang w:val="en-US"/>
         </w:rPr>
         <w:t>như</w:t>
       </w:r>
@@ -11385,27 +11648,27 @@
           <w:rFonts w:asciiTheme="majorHAnsi" w:hAnsiTheme="majorHAnsi" w:cstheme="majorHAnsi"/>
           <w:sz w:val="26"/>
           <w:szCs w:val="26"/>
-          <w:lang w:val="fr-FR"/>
-        </w:rPr>
-        <w:t xml:space="preserve"> </w:t>
-      </w:r>
-      <w:proofErr w:type="spellStart"/>
-      <w:r>
-        <w:rPr>
-          <w:rFonts w:asciiTheme="majorHAnsi" w:hAnsiTheme="majorHAnsi" w:cstheme="majorHAnsi"/>
-          <w:sz w:val="26"/>
-          <w:szCs w:val="26"/>
-          <w:lang w:val="fr-FR"/>
-        </w:rPr>
-        <w:t>Laravel</w:t>
-      </w:r>
-      <w:proofErr w:type="spellEnd"/>
-      <w:r>
-        <w:rPr>
-          <w:rFonts w:asciiTheme="majorHAnsi" w:hAnsiTheme="majorHAnsi" w:cstheme="majorHAnsi"/>
-          <w:sz w:val="26"/>
-          <w:szCs w:val="26"/>
-          <w:lang w:val="fr-FR"/>
+          <w:lang w:val="en-US"/>
+        </w:rPr>
+        <w:t xml:space="preserve"> Laravel, </w:t>
+      </w:r>
+      <w:proofErr w:type="spellStart"/>
+      <w:r>
+        <w:rPr>
+          <w:rFonts w:asciiTheme="majorHAnsi" w:hAnsiTheme="majorHAnsi" w:cstheme="majorHAnsi"/>
+          <w:sz w:val="26"/>
+          <w:szCs w:val="26"/>
+          <w:lang w:val="en-US"/>
+        </w:rPr>
+        <w:t>Boostraps</w:t>
+      </w:r>
+      <w:proofErr w:type="spellEnd"/>
+      <w:r>
+        <w:rPr>
+          <w:rFonts w:asciiTheme="majorHAnsi" w:hAnsiTheme="majorHAnsi" w:cstheme="majorHAnsi"/>
+          <w:sz w:val="26"/>
+          <w:szCs w:val="26"/>
+          <w:lang w:val="en-US"/>
         </w:rPr>
         <w:t xml:space="preserve">, </w:t>
       </w:r>
@@ -11415,17 +11678,217 @@
           <w:rFonts w:asciiTheme="majorHAnsi" w:hAnsiTheme="majorHAnsi" w:cstheme="majorHAnsi"/>
           <w:sz w:val="26"/>
           <w:szCs w:val="26"/>
-          <w:lang w:val="fr-FR"/>
-        </w:rPr>
-        <w:t>Boostraps</w:t>
-      </w:r>
-      <w:proofErr w:type="spellEnd"/>
-      <w:r>
-        <w:rPr>
-          <w:rFonts w:asciiTheme="majorHAnsi" w:hAnsiTheme="majorHAnsi" w:cstheme="majorHAnsi"/>
-          <w:sz w:val="26"/>
-          <w:szCs w:val="26"/>
-          <w:lang w:val="fr-FR"/>
+          <w:lang w:val="en-US"/>
+        </w:rPr>
+        <w:t>hiểu</w:t>
+      </w:r>
+      <w:proofErr w:type="spellEnd"/>
+      <w:r>
+        <w:rPr>
+          <w:rFonts w:asciiTheme="majorHAnsi" w:hAnsiTheme="majorHAnsi" w:cstheme="majorHAnsi"/>
+          <w:sz w:val="26"/>
+          <w:szCs w:val="26"/>
+          <w:lang w:val="en-US"/>
+        </w:rPr>
+        <w:t xml:space="preserve"> </w:t>
+      </w:r>
+      <w:proofErr w:type="spellStart"/>
+      <w:r>
+        <w:rPr>
+          <w:rFonts w:asciiTheme="majorHAnsi" w:hAnsiTheme="majorHAnsi" w:cstheme="majorHAnsi"/>
+          <w:sz w:val="26"/>
+          <w:szCs w:val="26"/>
+          <w:lang w:val="en-US"/>
+        </w:rPr>
+        <w:t>rõ</w:t>
+      </w:r>
+      <w:proofErr w:type="spellEnd"/>
+      <w:r>
+        <w:rPr>
+          <w:rFonts w:asciiTheme="majorHAnsi" w:hAnsiTheme="majorHAnsi" w:cstheme="majorHAnsi"/>
+          <w:sz w:val="26"/>
+          <w:szCs w:val="26"/>
+          <w:lang w:val="en-US"/>
+        </w:rPr>
+        <w:t xml:space="preserve"> </w:t>
+      </w:r>
+      <w:proofErr w:type="spellStart"/>
+      <w:r>
+        <w:rPr>
+          <w:rFonts w:asciiTheme="majorHAnsi" w:hAnsiTheme="majorHAnsi" w:cstheme="majorHAnsi"/>
+          <w:sz w:val="26"/>
+          <w:szCs w:val="26"/>
+          <w:lang w:val="en-US"/>
+        </w:rPr>
+        <w:t>về</w:t>
+      </w:r>
+      <w:proofErr w:type="spellEnd"/>
+      <w:r>
+        <w:rPr>
+          <w:rFonts w:asciiTheme="majorHAnsi" w:hAnsiTheme="majorHAnsi" w:cstheme="majorHAnsi"/>
+          <w:sz w:val="26"/>
+          <w:szCs w:val="26"/>
+          <w:lang w:val="en-US"/>
+        </w:rPr>
+        <w:t xml:space="preserve"> </w:t>
+      </w:r>
+      <w:proofErr w:type="spellStart"/>
+      <w:r>
+        <w:rPr>
+          <w:rFonts w:asciiTheme="majorHAnsi" w:hAnsiTheme="majorHAnsi" w:cstheme="majorHAnsi"/>
+          <w:sz w:val="26"/>
+          <w:szCs w:val="26"/>
+          <w:lang w:val="en-US"/>
+        </w:rPr>
+        <w:t>cách</w:t>
+      </w:r>
+      <w:proofErr w:type="spellEnd"/>
+      <w:r>
+        <w:rPr>
+          <w:rFonts w:asciiTheme="majorHAnsi" w:hAnsiTheme="majorHAnsi" w:cstheme="majorHAnsi"/>
+          <w:sz w:val="26"/>
+          <w:szCs w:val="26"/>
+          <w:lang w:val="en-US"/>
+        </w:rPr>
+        <w:t xml:space="preserve"> </w:t>
+      </w:r>
+      <w:proofErr w:type="spellStart"/>
+      <w:r>
+        <w:rPr>
+          <w:rFonts w:asciiTheme="majorHAnsi" w:hAnsiTheme="majorHAnsi" w:cstheme="majorHAnsi"/>
+          <w:sz w:val="26"/>
+          <w:szCs w:val="26"/>
+          <w:lang w:val="en-US"/>
+        </w:rPr>
+        <w:t>tạo</w:t>
+      </w:r>
+      <w:proofErr w:type="spellEnd"/>
+      <w:r>
+        <w:rPr>
+          <w:rFonts w:asciiTheme="majorHAnsi" w:hAnsiTheme="majorHAnsi" w:cstheme="majorHAnsi"/>
+          <w:sz w:val="26"/>
+          <w:szCs w:val="26"/>
+          <w:lang w:val="en-US"/>
+        </w:rPr>
+        <w:t xml:space="preserve"> </w:t>
+      </w:r>
+      <w:proofErr w:type="spellStart"/>
+      <w:r>
+        <w:rPr>
+          <w:rFonts w:asciiTheme="majorHAnsi" w:hAnsiTheme="majorHAnsi" w:cstheme="majorHAnsi"/>
+          <w:sz w:val="26"/>
+          <w:szCs w:val="26"/>
+          <w:lang w:val="en-US"/>
+        </w:rPr>
+        <w:t>một</w:t>
+      </w:r>
+      <w:proofErr w:type="spellEnd"/>
+      <w:r>
+        <w:rPr>
+          <w:rFonts w:asciiTheme="majorHAnsi" w:hAnsiTheme="majorHAnsi" w:cstheme="majorHAnsi"/>
+          <w:sz w:val="26"/>
+          <w:szCs w:val="26"/>
+          <w:lang w:val="en-US"/>
+        </w:rPr>
+        <w:t xml:space="preserve"> </w:t>
+      </w:r>
+      <w:proofErr w:type="spellStart"/>
+      <w:r>
+        <w:rPr>
+          <w:rFonts w:asciiTheme="majorHAnsi" w:hAnsiTheme="majorHAnsi" w:cstheme="majorHAnsi"/>
+          <w:sz w:val="26"/>
+          <w:szCs w:val="26"/>
+          <w:lang w:val="en-US"/>
+        </w:rPr>
+        <w:t>dự</w:t>
+      </w:r>
+      <w:proofErr w:type="spellEnd"/>
+      <w:r>
+        <w:rPr>
+          <w:rFonts w:asciiTheme="majorHAnsi" w:hAnsiTheme="majorHAnsi" w:cstheme="majorHAnsi"/>
+          <w:sz w:val="26"/>
+          <w:szCs w:val="26"/>
+          <w:lang w:val="en-US"/>
+        </w:rPr>
+        <w:t xml:space="preserve"> </w:t>
+      </w:r>
+      <w:proofErr w:type="spellStart"/>
+      <w:r>
+        <w:rPr>
+          <w:rFonts w:asciiTheme="majorHAnsi" w:hAnsiTheme="majorHAnsi" w:cstheme="majorHAnsi"/>
+          <w:sz w:val="26"/>
+          <w:szCs w:val="26"/>
+          <w:lang w:val="en-US"/>
+        </w:rPr>
+        <w:t>án</w:t>
+      </w:r>
+      <w:proofErr w:type="spellEnd"/>
+      <w:r>
+        <w:rPr>
+          <w:rFonts w:asciiTheme="majorHAnsi" w:hAnsiTheme="majorHAnsi" w:cstheme="majorHAnsi"/>
+          <w:sz w:val="26"/>
+          <w:szCs w:val="26"/>
+          <w:lang w:val="en-US"/>
+        </w:rPr>
+        <w:t xml:space="preserve"> Web </w:t>
+      </w:r>
+      <w:proofErr w:type="spellStart"/>
+      <w:r>
+        <w:rPr>
+          <w:rFonts w:asciiTheme="majorHAnsi" w:hAnsiTheme="majorHAnsi" w:cstheme="majorHAnsi"/>
+          <w:sz w:val="26"/>
+          <w:szCs w:val="26"/>
+          <w:lang w:val="en-US"/>
+        </w:rPr>
+        <w:t>cần</w:t>
+      </w:r>
+      <w:proofErr w:type="spellEnd"/>
+      <w:r>
+        <w:rPr>
+          <w:rFonts w:asciiTheme="majorHAnsi" w:hAnsiTheme="majorHAnsi" w:cstheme="majorHAnsi"/>
+          <w:sz w:val="26"/>
+          <w:szCs w:val="26"/>
+          <w:lang w:val="en-US"/>
+        </w:rPr>
+        <w:t xml:space="preserve"> </w:t>
+      </w:r>
+      <w:proofErr w:type="spellStart"/>
+      <w:r>
+        <w:rPr>
+          <w:rFonts w:asciiTheme="majorHAnsi" w:hAnsiTheme="majorHAnsi" w:cstheme="majorHAnsi"/>
+          <w:sz w:val="26"/>
+          <w:szCs w:val="26"/>
+          <w:lang w:val="en-US"/>
+        </w:rPr>
+        <w:t>những</w:t>
+      </w:r>
+      <w:proofErr w:type="spellEnd"/>
+      <w:r>
+        <w:rPr>
+          <w:rFonts w:asciiTheme="majorHAnsi" w:hAnsiTheme="majorHAnsi" w:cstheme="majorHAnsi"/>
+          <w:sz w:val="26"/>
+          <w:szCs w:val="26"/>
+          <w:lang w:val="en-US"/>
+        </w:rPr>
+        <w:t xml:space="preserve"> </w:t>
+      </w:r>
+      <w:proofErr w:type="spellStart"/>
+      <w:r>
+        <w:rPr>
+          <w:rFonts w:asciiTheme="majorHAnsi" w:hAnsiTheme="majorHAnsi" w:cstheme="majorHAnsi"/>
+          <w:sz w:val="26"/>
+          <w:szCs w:val="26"/>
+          <w:lang w:val="en-US"/>
+        </w:rPr>
+        <w:t>gì</w:t>
+      </w:r>
+      <w:proofErr w:type="spellEnd"/>
+      <w:r>
+        <w:rPr>
+          <w:rFonts w:asciiTheme="majorHAnsi" w:hAnsiTheme="majorHAnsi" w:cstheme="majorHAnsi"/>
+          <w:sz w:val="26"/>
+          <w:szCs w:val="26"/>
+          <w:lang w:val="en-US"/>
         </w:rPr>
         <w:t xml:space="preserve">, </w:t>
       </w:r>
@@ -11435,47 +11898,307 @@
           <w:rFonts w:asciiTheme="majorHAnsi" w:hAnsiTheme="majorHAnsi" w:cstheme="majorHAnsi"/>
           <w:sz w:val="26"/>
           <w:szCs w:val="26"/>
-          <w:lang w:val="fr-FR"/>
-        </w:rPr>
-        <w:t>hiểu</w:t>
-      </w:r>
-      <w:proofErr w:type="spellEnd"/>
-      <w:r>
-        <w:rPr>
-          <w:rFonts w:asciiTheme="majorHAnsi" w:hAnsiTheme="majorHAnsi" w:cstheme="majorHAnsi"/>
-          <w:sz w:val="26"/>
-          <w:szCs w:val="26"/>
-          <w:lang w:val="fr-FR"/>
-        </w:rPr>
-        <w:t xml:space="preserve"> </w:t>
-      </w:r>
-      <w:proofErr w:type="spellStart"/>
-      <w:r>
-        <w:rPr>
-          <w:rFonts w:asciiTheme="majorHAnsi" w:hAnsiTheme="majorHAnsi" w:cstheme="majorHAnsi"/>
-          <w:sz w:val="26"/>
-          <w:szCs w:val="26"/>
-          <w:lang w:val="fr-FR"/>
-        </w:rPr>
-        <w:t>rõ</w:t>
-      </w:r>
-      <w:proofErr w:type="spellEnd"/>
-      <w:r>
-        <w:rPr>
-          <w:rFonts w:asciiTheme="majorHAnsi" w:hAnsiTheme="majorHAnsi" w:cstheme="majorHAnsi"/>
-          <w:sz w:val="26"/>
-          <w:szCs w:val="26"/>
-          <w:lang w:val="fr-FR"/>
-        </w:rPr>
-        <w:t xml:space="preserve"> </w:t>
-      </w:r>
-      <w:proofErr w:type="spellStart"/>
-      <w:r>
-        <w:rPr>
-          <w:rFonts w:asciiTheme="majorHAnsi" w:hAnsiTheme="majorHAnsi" w:cstheme="majorHAnsi"/>
-          <w:sz w:val="26"/>
-          <w:szCs w:val="26"/>
-          <w:lang w:val="fr-FR"/>
+          <w:lang w:val="en-US"/>
+        </w:rPr>
+        <w:t>sắp</w:t>
+      </w:r>
+      <w:proofErr w:type="spellEnd"/>
+      <w:r>
+        <w:rPr>
+          <w:rFonts w:asciiTheme="majorHAnsi" w:hAnsiTheme="majorHAnsi" w:cstheme="majorHAnsi"/>
+          <w:sz w:val="26"/>
+          <w:szCs w:val="26"/>
+          <w:lang w:val="en-US"/>
+        </w:rPr>
+        <w:t xml:space="preserve"> </w:t>
+      </w:r>
+      <w:proofErr w:type="spellStart"/>
+      <w:r>
+        <w:rPr>
+          <w:rFonts w:asciiTheme="majorHAnsi" w:hAnsiTheme="majorHAnsi" w:cstheme="majorHAnsi"/>
+          <w:sz w:val="26"/>
+          <w:szCs w:val="26"/>
+          <w:lang w:val="en-US"/>
+        </w:rPr>
+        <w:t>xếp</w:t>
+      </w:r>
+      <w:proofErr w:type="spellEnd"/>
+      <w:r>
+        <w:rPr>
+          <w:rFonts w:asciiTheme="majorHAnsi" w:hAnsiTheme="majorHAnsi" w:cstheme="majorHAnsi"/>
+          <w:sz w:val="26"/>
+          <w:szCs w:val="26"/>
+          <w:lang w:val="en-US"/>
+        </w:rPr>
+        <w:t xml:space="preserve"> </w:t>
+      </w:r>
+      <w:proofErr w:type="spellStart"/>
+      <w:r>
+        <w:rPr>
+          <w:rFonts w:asciiTheme="majorHAnsi" w:hAnsiTheme="majorHAnsi" w:cstheme="majorHAnsi"/>
+          <w:sz w:val="26"/>
+          <w:szCs w:val="26"/>
+          <w:lang w:val="en-US"/>
+        </w:rPr>
+        <w:t>như</w:t>
+      </w:r>
+      <w:proofErr w:type="spellEnd"/>
+      <w:r>
+        <w:rPr>
+          <w:rFonts w:asciiTheme="majorHAnsi" w:hAnsiTheme="majorHAnsi" w:cstheme="majorHAnsi"/>
+          <w:sz w:val="26"/>
+          <w:szCs w:val="26"/>
+          <w:lang w:val="en-US"/>
+        </w:rPr>
+        <w:t xml:space="preserve"> </w:t>
+      </w:r>
+      <w:proofErr w:type="spellStart"/>
+      <w:r>
+        <w:rPr>
+          <w:rFonts w:asciiTheme="majorHAnsi" w:hAnsiTheme="majorHAnsi" w:cstheme="majorHAnsi"/>
+          <w:sz w:val="26"/>
+          <w:szCs w:val="26"/>
+          <w:lang w:val="en-US"/>
+        </w:rPr>
+        <w:t>thế</w:t>
+      </w:r>
+      <w:proofErr w:type="spellEnd"/>
+      <w:r>
+        <w:rPr>
+          <w:rFonts w:asciiTheme="majorHAnsi" w:hAnsiTheme="majorHAnsi" w:cstheme="majorHAnsi"/>
+          <w:sz w:val="26"/>
+          <w:szCs w:val="26"/>
+          <w:lang w:val="en-US"/>
+        </w:rPr>
+        <w:t xml:space="preserve"> </w:t>
+      </w:r>
+      <w:proofErr w:type="spellStart"/>
+      <w:r>
+        <w:rPr>
+          <w:rFonts w:asciiTheme="majorHAnsi" w:hAnsiTheme="majorHAnsi" w:cstheme="majorHAnsi"/>
+          <w:sz w:val="26"/>
+          <w:szCs w:val="26"/>
+          <w:lang w:val="en-US"/>
+        </w:rPr>
+        <w:t>nào</w:t>
+      </w:r>
+      <w:proofErr w:type="spellEnd"/>
+      <w:r>
+        <w:rPr>
+          <w:rFonts w:asciiTheme="majorHAnsi" w:hAnsiTheme="majorHAnsi" w:cstheme="majorHAnsi"/>
+          <w:sz w:val="26"/>
+          <w:szCs w:val="26"/>
+          <w:lang w:val="en-US"/>
+        </w:rPr>
+        <w:t xml:space="preserve"> </w:t>
+      </w:r>
+      <w:proofErr w:type="spellStart"/>
+      <w:r>
+        <w:rPr>
+          <w:rFonts w:asciiTheme="majorHAnsi" w:hAnsiTheme="majorHAnsi" w:cstheme="majorHAnsi"/>
+          <w:sz w:val="26"/>
+          <w:szCs w:val="26"/>
+          <w:lang w:val="en-US"/>
+        </w:rPr>
+        <w:t>cho</w:t>
+      </w:r>
+      <w:proofErr w:type="spellEnd"/>
+      <w:r>
+        <w:rPr>
+          <w:rFonts w:asciiTheme="majorHAnsi" w:hAnsiTheme="majorHAnsi" w:cstheme="majorHAnsi"/>
+          <w:sz w:val="26"/>
+          <w:szCs w:val="26"/>
+          <w:lang w:val="en-US"/>
+        </w:rPr>
+        <w:t xml:space="preserve"> </w:t>
+      </w:r>
+      <w:proofErr w:type="spellStart"/>
+      <w:r>
+        <w:rPr>
+          <w:rFonts w:asciiTheme="majorHAnsi" w:hAnsiTheme="majorHAnsi" w:cstheme="majorHAnsi"/>
+          <w:sz w:val="26"/>
+          <w:szCs w:val="26"/>
+          <w:lang w:val="en-US"/>
+        </w:rPr>
+        <w:t>hợp</w:t>
+      </w:r>
+      <w:proofErr w:type="spellEnd"/>
+      <w:r>
+        <w:rPr>
+          <w:rFonts w:asciiTheme="majorHAnsi" w:hAnsiTheme="majorHAnsi" w:cstheme="majorHAnsi"/>
+          <w:sz w:val="26"/>
+          <w:szCs w:val="26"/>
+          <w:lang w:val="en-US"/>
+        </w:rPr>
+        <w:t xml:space="preserve"> </w:t>
+      </w:r>
+      <w:proofErr w:type="spellStart"/>
+      <w:r>
+        <w:rPr>
+          <w:rFonts w:asciiTheme="majorHAnsi" w:hAnsiTheme="majorHAnsi" w:cstheme="majorHAnsi"/>
+          <w:sz w:val="26"/>
+          <w:szCs w:val="26"/>
+          <w:lang w:val="en-US"/>
+        </w:rPr>
+        <w:t>lý</w:t>
+      </w:r>
+      <w:proofErr w:type="spellEnd"/>
+      <w:r>
+        <w:rPr>
+          <w:rFonts w:asciiTheme="majorHAnsi" w:hAnsiTheme="majorHAnsi" w:cstheme="majorHAnsi"/>
+          <w:sz w:val="26"/>
+          <w:szCs w:val="26"/>
+          <w:lang w:val="en-US"/>
+        </w:rPr>
+        <w:t xml:space="preserve"> </w:t>
+      </w:r>
+      <w:proofErr w:type="spellStart"/>
+      <w:r>
+        <w:rPr>
+          <w:rFonts w:asciiTheme="majorHAnsi" w:hAnsiTheme="majorHAnsi" w:cstheme="majorHAnsi"/>
+          <w:sz w:val="26"/>
+          <w:szCs w:val="26"/>
+          <w:lang w:val="en-US"/>
+        </w:rPr>
+        <w:t>để</w:t>
+      </w:r>
+      <w:proofErr w:type="spellEnd"/>
+      <w:r>
+        <w:rPr>
+          <w:rFonts w:asciiTheme="majorHAnsi" w:hAnsiTheme="majorHAnsi" w:cstheme="majorHAnsi"/>
+          <w:sz w:val="26"/>
+          <w:szCs w:val="26"/>
+          <w:lang w:val="en-US"/>
+        </w:rPr>
+        <w:t xml:space="preserve"> </w:t>
+      </w:r>
+      <w:proofErr w:type="spellStart"/>
+      <w:r>
+        <w:rPr>
+          <w:rFonts w:asciiTheme="majorHAnsi" w:hAnsiTheme="majorHAnsi" w:cstheme="majorHAnsi"/>
+          <w:sz w:val="26"/>
+          <w:szCs w:val="26"/>
+          <w:lang w:val="en-US"/>
+        </w:rPr>
+        <w:t>xây</w:t>
+      </w:r>
+      <w:proofErr w:type="spellEnd"/>
+      <w:r>
+        <w:rPr>
+          <w:rFonts w:asciiTheme="majorHAnsi" w:hAnsiTheme="majorHAnsi" w:cstheme="majorHAnsi"/>
+          <w:sz w:val="26"/>
+          <w:szCs w:val="26"/>
+          <w:lang w:val="en-US"/>
+        </w:rPr>
+        <w:t xml:space="preserve"> </w:t>
+      </w:r>
+      <w:proofErr w:type="spellStart"/>
+      <w:r>
+        <w:rPr>
+          <w:rFonts w:asciiTheme="majorHAnsi" w:hAnsiTheme="majorHAnsi" w:cstheme="majorHAnsi"/>
+          <w:sz w:val="26"/>
+          <w:szCs w:val="26"/>
+          <w:lang w:val="en-US"/>
+        </w:rPr>
+        <w:t>dựng</w:t>
+      </w:r>
+      <w:proofErr w:type="spellEnd"/>
+      <w:r>
+        <w:rPr>
+          <w:rFonts w:asciiTheme="majorHAnsi" w:hAnsiTheme="majorHAnsi" w:cstheme="majorHAnsi"/>
+          <w:sz w:val="26"/>
+          <w:szCs w:val="26"/>
+          <w:lang w:val="en-US"/>
+        </w:rPr>
+        <w:t xml:space="preserve"> </w:t>
+      </w:r>
+      <w:proofErr w:type="spellStart"/>
+      <w:r>
+        <w:rPr>
+          <w:rFonts w:asciiTheme="majorHAnsi" w:hAnsiTheme="majorHAnsi" w:cstheme="majorHAnsi"/>
+          <w:sz w:val="26"/>
+          <w:szCs w:val="26"/>
+          <w:lang w:val="en-US"/>
+        </w:rPr>
+        <w:t>một</w:t>
+      </w:r>
+      <w:proofErr w:type="spellEnd"/>
+      <w:r>
+        <w:rPr>
+          <w:rFonts w:asciiTheme="majorHAnsi" w:hAnsiTheme="majorHAnsi" w:cstheme="majorHAnsi"/>
+          <w:sz w:val="26"/>
+          <w:szCs w:val="26"/>
+          <w:lang w:val="en-US"/>
+        </w:rPr>
+        <w:t xml:space="preserve"> </w:t>
+      </w:r>
+      <w:proofErr w:type="spellStart"/>
+      <w:r>
+        <w:rPr>
+          <w:rFonts w:asciiTheme="majorHAnsi" w:hAnsiTheme="majorHAnsi" w:cstheme="majorHAnsi"/>
+          <w:sz w:val="26"/>
+          <w:szCs w:val="26"/>
+          <w:lang w:val="en-US"/>
+        </w:rPr>
+        <w:t>trang</w:t>
+      </w:r>
+      <w:proofErr w:type="spellEnd"/>
+      <w:r>
+        <w:rPr>
+          <w:rFonts w:asciiTheme="majorHAnsi" w:hAnsiTheme="majorHAnsi" w:cstheme="majorHAnsi"/>
+          <w:sz w:val="26"/>
+          <w:szCs w:val="26"/>
+          <w:lang w:val="en-US"/>
+        </w:rPr>
+        <w:t xml:space="preserve"> web </w:t>
+      </w:r>
+      <w:proofErr w:type="spellStart"/>
+      <w:r>
+        <w:rPr>
+          <w:rFonts w:asciiTheme="majorHAnsi" w:hAnsiTheme="majorHAnsi" w:cstheme="majorHAnsi"/>
+          <w:sz w:val="26"/>
+          <w:szCs w:val="26"/>
+          <w:lang w:val="en-US"/>
+        </w:rPr>
+        <w:t>hoàn</w:t>
+      </w:r>
+      <w:proofErr w:type="spellEnd"/>
+      <w:r>
+        <w:rPr>
+          <w:rFonts w:asciiTheme="majorHAnsi" w:hAnsiTheme="majorHAnsi" w:cstheme="majorHAnsi"/>
+          <w:sz w:val="26"/>
+          <w:szCs w:val="26"/>
+          <w:lang w:val="en-US"/>
+        </w:rPr>
+        <w:t xml:space="preserve"> </w:t>
+      </w:r>
+      <w:proofErr w:type="spellStart"/>
+      <w:r>
+        <w:rPr>
+          <w:rFonts w:asciiTheme="majorHAnsi" w:hAnsiTheme="majorHAnsi" w:cstheme="majorHAnsi"/>
+          <w:sz w:val="26"/>
+          <w:szCs w:val="26"/>
+          <w:lang w:val="en-US"/>
+        </w:rPr>
+        <w:t>chỉnh</w:t>
+      </w:r>
+      <w:proofErr w:type="spellEnd"/>
+      <w:r>
+        <w:rPr>
+          <w:rFonts w:asciiTheme="majorHAnsi" w:hAnsiTheme="majorHAnsi" w:cstheme="majorHAnsi"/>
+          <w:sz w:val="26"/>
+          <w:szCs w:val="26"/>
+          <w:lang w:val="en-US"/>
+        </w:rPr>
+        <w:t xml:space="preserve"> </w:t>
+      </w:r>
+      <w:proofErr w:type="spellStart"/>
+      <w:r>
+        <w:rPr>
+          <w:rFonts w:asciiTheme="majorHAnsi" w:hAnsiTheme="majorHAnsi" w:cstheme="majorHAnsi"/>
+          <w:sz w:val="26"/>
+          <w:szCs w:val="26"/>
+          <w:lang w:val="en-US"/>
         </w:rPr>
         <w:t>về</w:t>
       </w:r>
@@ -11485,217 +12208,77 @@
           <w:rFonts w:asciiTheme="majorHAnsi" w:hAnsiTheme="majorHAnsi" w:cstheme="majorHAnsi"/>
           <w:sz w:val="26"/>
           <w:szCs w:val="26"/>
-          <w:lang w:val="fr-FR"/>
-        </w:rPr>
-        <w:t xml:space="preserve"> </w:t>
-      </w:r>
-      <w:proofErr w:type="spellStart"/>
-      <w:r>
-        <w:rPr>
-          <w:rFonts w:asciiTheme="majorHAnsi" w:hAnsiTheme="majorHAnsi" w:cstheme="majorHAnsi"/>
-          <w:sz w:val="26"/>
-          <w:szCs w:val="26"/>
-          <w:lang w:val="fr-FR"/>
-        </w:rPr>
-        <w:t>cách</w:t>
-      </w:r>
-      <w:proofErr w:type="spellEnd"/>
-      <w:r>
-        <w:rPr>
-          <w:rFonts w:asciiTheme="majorHAnsi" w:hAnsiTheme="majorHAnsi" w:cstheme="majorHAnsi"/>
-          <w:sz w:val="26"/>
-          <w:szCs w:val="26"/>
-          <w:lang w:val="fr-FR"/>
-        </w:rPr>
-        <w:t xml:space="preserve"> </w:t>
-      </w:r>
-      <w:proofErr w:type="spellStart"/>
-      <w:r>
-        <w:rPr>
-          <w:rFonts w:asciiTheme="majorHAnsi" w:hAnsiTheme="majorHAnsi" w:cstheme="majorHAnsi"/>
-          <w:sz w:val="26"/>
-          <w:szCs w:val="26"/>
-          <w:lang w:val="fr-FR"/>
-        </w:rPr>
-        <w:t>tạo</w:t>
-      </w:r>
-      <w:proofErr w:type="spellEnd"/>
-      <w:r>
-        <w:rPr>
-          <w:rFonts w:asciiTheme="majorHAnsi" w:hAnsiTheme="majorHAnsi" w:cstheme="majorHAnsi"/>
-          <w:sz w:val="26"/>
-          <w:szCs w:val="26"/>
-          <w:lang w:val="fr-FR"/>
-        </w:rPr>
-        <w:t xml:space="preserve"> </w:t>
-      </w:r>
-      <w:proofErr w:type="spellStart"/>
-      <w:r>
-        <w:rPr>
-          <w:rFonts w:asciiTheme="majorHAnsi" w:hAnsiTheme="majorHAnsi" w:cstheme="majorHAnsi"/>
-          <w:sz w:val="26"/>
-          <w:szCs w:val="26"/>
-          <w:lang w:val="fr-FR"/>
-        </w:rPr>
-        <w:t>một</w:t>
-      </w:r>
-      <w:proofErr w:type="spellEnd"/>
-      <w:r>
-        <w:rPr>
-          <w:rFonts w:asciiTheme="majorHAnsi" w:hAnsiTheme="majorHAnsi" w:cstheme="majorHAnsi"/>
-          <w:sz w:val="26"/>
-          <w:szCs w:val="26"/>
-          <w:lang w:val="fr-FR"/>
-        </w:rPr>
-        <w:t xml:space="preserve"> </w:t>
-      </w:r>
-      <w:proofErr w:type="spellStart"/>
-      <w:r>
-        <w:rPr>
-          <w:rFonts w:asciiTheme="majorHAnsi" w:hAnsiTheme="majorHAnsi" w:cstheme="majorHAnsi"/>
-          <w:sz w:val="26"/>
-          <w:szCs w:val="26"/>
-          <w:lang w:val="fr-FR"/>
-        </w:rPr>
-        <w:t>dự</w:t>
-      </w:r>
-      <w:proofErr w:type="spellEnd"/>
-      <w:r>
-        <w:rPr>
-          <w:rFonts w:asciiTheme="majorHAnsi" w:hAnsiTheme="majorHAnsi" w:cstheme="majorHAnsi"/>
-          <w:sz w:val="26"/>
-          <w:szCs w:val="26"/>
-          <w:lang w:val="fr-FR"/>
-        </w:rPr>
-        <w:t xml:space="preserve"> </w:t>
-      </w:r>
-      <w:proofErr w:type="spellStart"/>
-      <w:r>
-        <w:rPr>
-          <w:rFonts w:asciiTheme="majorHAnsi" w:hAnsiTheme="majorHAnsi" w:cstheme="majorHAnsi"/>
-          <w:sz w:val="26"/>
-          <w:szCs w:val="26"/>
-          <w:lang w:val="fr-FR"/>
-        </w:rPr>
-        <w:t>án</w:t>
-      </w:r>
-      <w:proofErr w:type="spellEnd"/>
-      <w:r>
-        <w:rPr>
-          <w:rFonts w:asciiTheme="majorHAnsi" w:hAnsiTheme="majorHAnsi" w:cstheme="majorHAnsi"/>
-          <w:sz w:val="26"/>
-          <w:szCs w:val="26"/>
-          <w:lang w:val="fr-FR"/>
-        </w:rPr>
-        <w:t xml:space="preserve"> Web </w:t>
-      </w:r>
-      <w:proofErr w:type="spellStart"/>
-      <w:r>
-        <w:rPr>
-          <w:rFonts w:asciiTheme="majorHAnsi" w:hAnsiTheme="majorHAnsi" w:cstheme="majorHAnsi"/>
-          <w:sz w:val="26"/>
-          <w:szCs w:val="26"/>
-          <w:lang w:val="fr-FR"/>
-        </w:rPr>
-        <w:t>cần</w:t>
-      </w:r>
-      <w:proofErr w:type="spellEnd"/>
-      <w:r>
-        <w:rPr>
-          <w:rFonts w:asciiTheme="majorHAnsi" w:hAnsiTheme="majorHAnsi" w:cstheme="majorHAnsi"/>
-          <w:sz w:val="26"/>
-          <w:szCs w:val="26"/>
-          <w:lang w:val="fr-FR"/>
-        </w:rPr>
-        <w:t xml:space="preserve"> </w:t>
-      </w:r>
-      <w:proofErr w:type="spellStart"/>
-      <w:r>
-        <w:rPr>
-          <w:rFonts w:asciiTheme="majorHAnsi" w:hAnsiTheme="majorHAnsi" w:cstheme="majorHAnsi"/>
-          <w:sz w:val="26"/>
-          <w:szCs w:val="26"/>
-          <w:lang w:val="fr-FR"/>
-        </w:rPr>
-        <w:t>những</w:t>
-      </w:r>
-      <w:proofErr w:type="spellEnd"/>
-      <w:r>
-        <w:rPr>
-          <w:rFonts w:asciiTheme="majorHAnsi" w:hAnsiTheme="majorHAnsi" w:cstheme="majorHAnsi"/>
-          <w:sz w:val="26"/>
-          <w:szCs w:val="26"/>
-          <w:lang w:val="fr-FR"/>
-        </w:rPr>
-        <w:t xml:space="preserve"> </w:t>
-      </w:r>
-      <w:proofErr w:type="spellStart"/>
-      <w:r>
-        <w:rPr>
-          <w:rFonts w:asciiTheme="majorHAnsi" w:hAnsiTheme="majorHAnsi" w:cstheme="majorHAnsi"/>
-          <w:sz w:val="26"/>
-          <w:szCs w:val="26"/>
-          <w:lang w:val="fr-FR"/>
-        </w:rPr>
-        <w:t>gì</w:t>
-      </w:r>
-      <w:proofErr w:type="spellEnd"/>
-      <w:r>
-        <w:rPr>
-          <w:rFonts w:asciiTheme="majorHAnsi" w:hAnsiTheme="majorHAnsi" w:cstheme="majorHAnsi"/>
-          <w:sz w:val="26"/>
-          <w:szCs w:val="26"/>
-          <w:lang w:val="fr-FR"/>
-        </w:rPr>
-        <w:t xml:space="preserve">, </w:t>
-      </w:r>
-      <w:proofErr w:type="spellStart"/>
-      <w:r>
-        <w:rPr>
-          <w:rFonts w:asciiTheme="majorHAnsi" w:hAnsiTheme="majorHAnsi" w:cstheme="majorHAnsi"/>
-          <w:sz w:val="26"/>
-          <w:szCs w:val="26"/>
-          <w:lang w:val="fr-FR"/>
-        </w:rPr>
-        <w:t>sắp</w:t>
-      </w:r>
-      <w:proofErr w:type="spellEnd"/>
-      <w:r>
-        <w:rPr>
-          <w:rFonts w:asciiTheme="majorHAnsi" w:hAnsiTheme="majorHAnsi" w:cstheme="majorHAnsi"/>
-          <w:sz w:val="26"/>
-          <w:szCs w:val="26"/>
-          <w:lang w:val="fr-FR"/>
-        </w:rPr>
-        <w:t xml:space="preserve"> </w:t>
-      </w:r>
-      <w:proofErr w:type="spellStart"/>
-      <w:r>
-        <w:rPr>
-          <w:rFonts w:asciiTheme="majorHAnsi" w:hAnsiTheme="majorHAnsi" w:cstheme="majorHAnsi"/>
-          <w:sz w:val="26"/>
-          <w:szCs w:val="26"/>
-          <w:lang w:val="fr-FR"/>
-        </w:rPr>
-        <w:t>xếp</w:t>
-      </w:r>
-      <w:proofErr w:type="spellEnd"/>
-      <w:r>
-        <w:rPr>
-          <w:rFonts w:asciiTheme="majorHAnsi" w:hAnsiTheme="majorHAnsi" w:cstheme="majorHAnsi"/>
-          <w:sz w:val="26"/>
-          <w:szCs w:val="26"/>
-          <w:lang w:val="fr-FR"/>
-        </w:rPr>
-        <w:t xml:space="preserve"> </w:t>
-      </w:r>
-      <w:proofErr w:type="spellStart"/>
-      <w:r>
-        <w:rPr>
-          <w:rFonts w:asciiTheme="majorHAnsi" w:hAnsiTheme="majorHAnsi" w:cstheme="majorHAnsi"/>
-          <w:sz w:val="26"/>
-          <w:szCs w:val="26"/>
-          <w:lang w:val="fr-FR"/>
+          <w:lang w:val="en-US"/>
+        </w:rPr>
+        <w:t xml:space="preserve"> </w:t>
+      </w:r>
+      <w:proofErr w:type="spellStart"/>
+      <w:r>
+        <w:rPr>
+          <w:rFonts w:asciiTheme="majorHAnsi" w:hAnsiTheme="majorHAnsi" w:cstheme="majorHAnsi"/>
+          <w:sz w:val="26"/>
+          <w:szCs w:val="26"/>
+          <w:lang w:val="en-US"/>
+        </w:rPr>
+        <w:t>tính</w:t>
+      </w:r>
+      <w:proofErr w:type="spellEnd"/>
+      <w:r>
+        <w:rPr>
+          <w:rFonts w:asciiTheme="majorHAnsi" w:hAnsiTheme="majorHAnsi" w:cstheme="majorHAnsi"/>
+          <w:sz w:val="26"/>
+          <w:szCs w:val="26"/>
+          <w:lang w:val="en-US"/>
+        </w:rPr>
+        <w:t xml:space="preserve"> </w:t>
+      </w:r>
+      <w:proofErr w:type="spellStart"/>
+      <w:r>
+        <w:rPr>
+          <w:rFonts w:asciiTheme="majorHAnsi" w:hAnsiTheme="majorHAnsi" w:cstheme="majorHAnsi"/>
+          <w:sz w:val="26"/>
+          <w:szCs w:val="26"/>
+          <w:lang w:val="en-US"/>
+        </w:rPr>
+        <w:t>năng</w:t>
+      </w:r>
+      <w:proofErr w:type="spellEnd"/>
+      <w:r>
+        <w:rPr>
+          <w:rFonts w:asciiTheme="majorHAnsi" w:hAnsiTheme="majorHAnsi" w:cstheme="majorHAnsi"/>
+          <w:sz w:val="26"/>
+          <w:szCs w:val="26"/>
+          <w:lang w:val="en-US"/>
+        </w:rPr>
+        <w:t xml:space="preserve"> </w:t>
+      </w:r>
+      <w:proofErr w:type="spellStart"/>
+      <w:r>
+        <w:rPr>
+          <w:rFonts w:asciiTheme="majorHAnsi" w:hAnsiTheme="majorHAnsi" w:cstheme="majorHAnsi"/>
+          <w:sz w:val="26"/>
+          <w:szCs w:val="26"/>
+          <w:lang w:val="en-US"/>
+        </w:rPr>
+        <w:t>cũng</w:t>
+      </w:r>
+      <w:proofErr w:type="spellEnd"/>
+      <w:r>
+        <w:rPr>
+          <w:rFonts w:asciiTheme="majorHAnsi" w:hAnsiTheme="majorHAnsi" w:cstheme="majorHAnsi"/>
+          <w:sz w:val="26"/>
+          <w:szCs w:val="26"/>
+          <w:lang w:val="en-US"/>
+        </w:rPr>
+        <w:t xml:space="preserve"> </w:t>
+      </w:r>
+      <w:proofErr w:type="spellStart"/>
+      <w:r>
+        <w:rPr>
+          <w:rFonts w:asciiTheme="majorHAnsi" w:hAnsiTheme="majorHAnsi" w:cstheme="majorHAnsi"/>
+          <w:sz w:val="26"/>
+          <w:szCs w:val="26"/>
+          <w:lang w:val="en-US"/>
         </w:rPr>
         <w:t>như</w:t>
       </w:r>
@@ -11705,357 +12288,17 @@
           <w:rFonts w:asciiTheme="majorHAnsi" w:hAnsiTheme="majorHAnsi" w:cstheme="majorHAnsi"/>
           <w:sz w:val="26"/>
           <w:szCs w:val="26"/>
-          <w:lang w:val="fr-FR"/>
-        </w:rPr>
-        <w:t xml:space="preserve"> </w:t>
-      </w:r>
-      <w:proofErr w:type="spellStart"/>
-      <w:r>
-        <w:rPr>
-          <w:rFonts w:asciiTheme="majorHAnsi" w:hAnsiTheme="majorHAnsi" w:cstheme="majorHAnsi"/>
-          <w:sz w:val="26"/>
-          <w:szCs w:val="26"/>
-          <w:lang w:val="fr-FR"/>
-        </w:rPr>
-        <w:t>thế</w:t>
-      </w:r>
-      <w:proofErr w:type="spellEnd"/>
-      <w:r>
-        <w:rPr>
-          <w:rFonts w:asciiTheme="majorHAnsi" w:hAnsiTheme="majorHAnsi" w:cstheme="majorHAnsi"/>
-          <w:sz w:val="26"/>
-          <w:szCs w:val="26"/>
-          <w:lang w:val="fr-FR"/>
-        </w:rPr>
-        <w:t xml:space="preserve"> </w:t>
-      </w:r>
-      <w:proofErr w:type="spellStart"/>
-      <w:r>
-        <w:rPr>
-          <w:rFonts w:asciiTheme="majorHAnsi" w:hAnsiTheme="majorHAnsi" w:cstheme="majorHAnsi"/>
-          <w:sz w:val="26"/>
-          <w:szCs w:val="26"/>
-          <w:lang w:val="fr-FR"/>
-        </w:rPr>
-        <w:t>nào</w:t>
-      </w:r>
-      <w:proofErr w:type="spellEnd"/>
-      <w:r>
-        <w:rPr>
-          <w:rFonts w:asciiTheme="majorHAnsi" w:hAnsiTheme="majorHAnsi" w:cstheme="majorHAnsi"/>
-          <w:sz w:val="26"/>
-          <w:szCs w:val="26"/>
-          <w:lang w:val="fr-FR"/>
-        </w:rPr>
-        <w:t xml:space="preserve"> </w:t>
-      </w:r>
-      <w:proofErr w:type="spellStart"/>
-      <w:r>
-        <w:rPr>
-          <w:rFonts w:asciiTheme="majorHAnsi" w:hAnsiTheme="majorHAnsi" w:cstheme="majorHAnsi"/>
-          <w:sz w:val="26"/>
-          <w:szCs w:val="26"/>
-          <w:lang w:val="fr-FR"/>
-        </w:rPr>
-        <w:t>cho</w:t>
-      </w:r>
-      <w:proofErr w:type="spellEnd"/>
-      <w:r>
-        <w:rPr>
-          <w:rFonts w:asciiTheme="majorHAnsi" w:hAnsiTheme="majorHAnsi" w:cstheme="majorHAnsi"/>
-          <w:sz w:val="26"/>
-          <w:szCs w:val="26"/>
-          <w:lang w:val="fr-FR"/>
-        </w:rPr>
-        <w:t xml:space="preserve"> </w:t>
-      </w:r>
-      <w:proofErr w:type="spellStart"/>
-      <w:r>
-        <w:rPr>
-          <w:rFonts w:asciiTheme="majorHAnsi" w:hAnsiTheme="majorHAnsi" w:cstheme="majorHAnsi"/>
-          <w:sz w:val="26"/>
-          <w:szCs w:val="26"/>
-          <w:lang w:val="fr-FR"/>
-        </w:rPr>
-        <w:t>hợp</w:t>
-      </w:r>
-      <w:proofErr w:type="spellEnd"/>
-      <w:r>
-        <w:rPr>
-          <w:rFonts w:asciiTheme="majorHAnsi" w:hAnsiTheme="majorHAnsi" w:cstheme="majorHAnsi"/>
-          <w:sz w:val="26"/>
-          <w:szCs w:val="26"/>
-          <w:lang w:val="fr-FR"/>
-        </w:rPr>
-        <w:t xml:space="preserve"> </w:t>
-      </w:r>
-      <w:proofErr w:type="spellStart"/>
-      <w:r>
-        <w:rPr>
-          <w:rFonts w:asciiTheme="majorHAnsi" w:hAnsiTheme="majorHAnsi" w:cstheme="majorHAnsi"/>
-          <w:sz w:val="26"/>
-          <w:szCs w:val="26"/>
-          <w:lang w:val="fr-FR"/>
-        </w:rPr>
-        <w:t>lý</w:t>
-      </w:r>
-      <w:proofErr w:type="spellEnd"/>
-      <w:r>
-        <w:rPr>
-          <w:rFonts w:asciiTheme="majorHAnsi" w:hAnsiTheme="majorHAnsi" w:cstheme="majorHAnsi"/>
-          <w:sz w:val="26"/>
-          <w:szCs w:val="26"/>
-          <w:lang w:val="fr-FR"/>
-        </w:rPr>
-        <w:t xml:space="preserve"> </w:t>
-      </w:r>
-      <w:proofErr w:type="spellStart"/>
-      <w:r>
-        <w:rPr>
-          <w:rFonts w:asciiTheme="majorHAnsi" w:hAnsiTheme="majorHAnsi" w:cstheme="majorHAnsi"/>
-          <w:sz w:val="26"/>
-          <w:szCs w:val="26"/>
-          <w:lang w:val="fr-FR"/>
-        </w:rPr>
-        <w:t>để</w:t>
-      </w:r>
-      <w:proofErr w:type="spellEnd"/>
-      <w:r>
-        <w:rPr>
-          <w:rFonts w:asciiTheme="majorHAnsi" w:hAnsiTheme="majorHAnsi" w:cstheme="majorHAnsi"/>
-          <w:sz w:val="26"/>
-          <w:szCs w:val="26"/>
-          <w:lang w:val="fr-FR"/>
-        </w:rPr>
-        <w:t xml:space="preserve"> </w:t>
-      </w:r>
-      <w:proofErr w:type="spellStart"/>
-      <w:r>
-        <w:rPr>
-          <w:rFonts w:asciiTheme="majorHAnsi" w:hAnsiTheme="majorHAnsi" w:cstheme="majorHAnsi"/>
-          <w:sz w:val="26"/>
-          <w:szCs w:val="26"/>
-          <w:lang w:val="fr-FR"/>
-        </w:rPr>
-        <w:t>xây</w:t>
-      </w:r>
-      <w:proofErr w:type="spellEnd"/>
-      <w:r>
-        <w:rPr>
-          <w:rFonts w:asciiTheme="majorHAnsi" w:hAnsiTheme="majorHAnsi" w:cstheme="majorHAnsi"/>
-          <w:sz w:val="26"/>
-          <w:szCs w:val="26"/>
-          <w:lang w:val="fr-FR"/>
-        </w:rPr>
-        <w:t xml:space="preserve"> </w:t>
-      </w:r>
-      <w:proofErr w:type="spellStart"/>
-      <w:r>
-        <w:rPr>
-          <w:rFonts w:asciiTheme="majorHAnsi" w:hAnsiTheme="majorHAnsi" w:cstheme="majorHAnsi"/>
-          <w:sz w:val="26"/>
-          <w:szCs w:val="26"/>
-          <w:lang w:val="fr-FR"/>
-        </w:rPr>
-        <w:t>dựng</w:t>
-      </w:r>
-      <w:proofErr w:type="spellEnd"/>
-      <w:r>
-        <w:rPr>
-          <w:rFonts w:asciiTheme="majorHAnsi" w:hAnsiTheme="majorHAnsi" w:cstheme="majorHAnsi"/>
-          <w:sz w:val="26"/>
-          <w:szCs w:val="26"/>
-          <w:lang w:val="fr-FR"/>
-        </w:rPr>
-        <w:t xml:space="preserve"> </w:t>
-      </w:r>
-      <w:proofErr w:type="spellStart"/>
-      <w:r>
-        <w:rPr>
-          <w:rFonts w:asciiTheme="majorHAnsi" w:hAnsiTheme="majorHAnsi" w:cstheme="majorHAnsi"/>
-          <w:sz w:val="26"/>
-          <w:szCs w:val="26"/>
-          <w:lang w:val="fr-FR"/>
-        </w:rPr>
-        <w:t>một</w:t>
-      </w:r>
-      <w:proofErr w:type="spellEnd"/>
-      <w:r>
-        <w:rPr>
-          <w:rFonts w:asciiTheme="majorHAnsi" w:hAnsiTheme="majorHAnsi" w:cstheme="majorHAnsi"/>
-          <w:sz w:val="26"/>
-          <w:szCs w:val="26"/>
-          <w:lang w:val="fr-FR"/>
-        </w:rPr>
-        <w:t xml:space="preserve"> </w:t>
-      </w:r>
-      <w:proofErr w:type="spellStart"/>
-      <w:r>
-        <w:rPr>
-          <w:rFonts w:asciiTheme="majorHAnsi" w:hAnsiTheme="majorHAnsi" w:cstheme="majorHAnsi"/>
-          <w:sz w:val="26"/>
-          <w:szCs w:val="26"/>
-          <w:lang w:val="fr-FR"/>
-        </w:rPr>
-        <w:t>trang</w:t>
-      </w:r>
-      <w:proofErr w:type="spellEnd"/>
-      <w:r>
-        <w:rPr>
-          <w:rFonts w:asciiTheme="majorHAnsi" w:hAnsiTheme="majorHAnsi" w:cstheme="majorHAnsi"/>
-          <w:sz w:val="26"/>
-          <w:szCs w:val="26"/>
-          <w:lang w:val="fr-FR"/>
-        </w:rPr>
-        <w:t xml:space="preserve"> web </w:t>
-      </w:r>
-      <w:proofErr w:type="spellStart"/>
-      <w:r>
-        <w:rPr>
-          <w:rFonts w:asciiTheme="majorHAnsi" w:hAnsiTheme="majorHAnsi" w:cstheme="majorHAnsi"/>
-          <w:sz w:val="26"/>
-          <w:szCs w:val="26"/>
-          <w:lang w:val="fr-FR"/>
-        </w:rPr>
-        <w:t>hoàn</w:t>
-      </w:r>
-      <w:proofErr w:type="spellEnd"/>
-      <w:r>
-        <w:rPr>
-          <w:rFonts w:asciiTheme="majorHAnsi" w:hAnsiTheme="majorHAnsi" w:cstheme="majorHAnsi"/>
-          <w:sz w:val="26"/>
-          <w:szCs w:val="26"/>
-          <w:lang w:val="fr-FR"/>
-        </w:rPr>
-        <w:t xml:space="preserve"> </w:t>
-      </w:r>
-      <w:proofErr w:type="spellStart"/>
-      <w:r>
-        <w:rPr>
-          <w:rFonts w:asciiTheme="majorHAnsi" w:hAnsiTheme="majorHAnsi" w:cstheme="majorHAnsi"/>
-          <w:sz w:val="26"/>
-          <w:szCs w:val="26"/>
-          <w:lang w:val="fr-FR"/>
-        </w:rPr>
-        <w:t>chỉnh</w:t>
-      </w:r>
-      <w:proofErr w:type="spellEnd"/>
-      <w:r>
-        <w:rPr>
-          <w:rFonts w:asciiTheme="majorHAnsi" w:hAnsiTheme="majorHAnsi" w:cstheme="majorHAnsi"/>
-          <w:sz w:val="26"/>
-          <w:szCs w:val="26"/>
-          <w:lang w:val="fr-FR"/>
-        </w:rPr>
-        <w:t xml:space="preserve"> </w:t>
-      </w:r>
-      <w:proofErr w:type="spellStart"/>
-      <w:r>
-        <w:rPr>
-          <w:rFonts w:asciiTheme="majorHAnsi" w:hAnsiTheme="majorHAnsi" w:cstheme="majorHAnsi"/>
-          <w:sz w:val="26"/>
-          <w:szCs w:val="26"/>
-          <w:lang w:val="fr-FR"/>
-        </w:rPr>
-        <w:t>về</w:t>
-      </w:r>
-      <w:proofErr w:type="spellEnd"/>
-      <w:r>
-        <w:rPr>
-          <w:rFonts w:asciiTheme="majorHAnsi" w:hAnsiTheme="majorHAnsi" w:cstheme="majorHAnsi"/>
-          <w:sz w:val="26"/>
-          <w:szCs w:val="26"/>
-          <w:lang w:val="fr-FR"/>
-        </w:rPr>
-        <w:t xml:space="preserve"> </w:t>
-      </w:r>
-      <w:proofErr w:type="spellStart"/>
-      <w:r>
-        <w:rPr>
-          <w:rFonts w:asciiTheme="majorHAnsi" w:hAnsiTheme="majorHAnsi" w:cstheme="majorHAnsi"/>
-          <w:sz w:val="26"/>
-          <w:szCs w:val="26"/>
-          <w:lang w:val="fr-FR"/>
-        </w:rPr>
-        <w:t>tính</w:t>
-      </w:r>
-      <w:proofErr w:type="spellEnd"/>
-      <w:r>
-        <w:rPr>
-          <w:rFonts w:asciiTheme="majorHAnsi" w:hAnsiTheme="majorHAnsi" w:cstheme="majorHAnsi"/>
-          <w:sz w:val="26"/>
-          <w:szCs w:val="26"/>
-          <w:lang w:val="fr-FR"/>
-        </w:rPr>
-        <w:t xml:space="preserve"> </w:t>
-      </w:r>
-      <w:proofErr w:type="spellStart"/>
-      <w:r>
-        <w:rPr>
-          <w:rFonts w:asciiTheme="majorHAnsi" w:hAnsiTheme="majorHAnsi" w:cstheme="majorHAnsi"/>
-          <w:sz w:val="26"/>
-          <w:szCs w:val="26"/>
-          <w:lang w:val="fr-FR"/>
-        </w:rPr>
-        <w:t>năng</w:t>
-      </w:r>
-      <w:proofErr w:type="spellEnd"/>
-      <w:r>
-        <w:rPr>
-          <w:rFonts w:asciiTheme="majorHAnsi" w:hAnsiTheme="majorHAnsi" w:cstheme="majorHAnsi"/>
-          <w:sz w:val="26"/>
-          <w:szCs w:val="26"/>
-          <w:lang w:val="fr-FR"/>
-        </w:rPr>
-        <w:t xml:space="preserve"> </w:t>
-      </w:r>
-      <w:proofErr w:type="spellStart"/>
-      <w:r>
-        <w:rPr>
-          <w:rFonts w:asciiTheme="majorHAnsi" w:hAnsiTheme="majorHAnsi" w:cstheme="majorHAnsi"/>
-          <w:sz w:val="26"/>
-          <w:szCs w:val="26"/>
-          <w:lang w:val="fr-FR"/>
-        </w:rPr>
-        <w:t>cũng</w:t>
-      </w:r>
-      <w:proofErr w:type="spellEnd"/>
-      <w:r>
-        <w:rPr>
-          <w:rFonts w:asciiTheme="majorHAnsi" w:hAnsiTheme="majorHAnsi" w:cstheme="majorHAnsi"/>
-          <w:sz w:val="26"/>
-          <w:szCs w:val="26"/>
-          <w:lang w:val="fr-FR"/>
-        </w:rPr>
-        <w:t xml:space="preserve"> </w:t>
-      </w:r>
-      <w:proofErr w:type="spellStart"/>
-      <w:r>
-        <w:rPr>
-          <w:rFonts w:asciiTheme="majorHAnsi" w:hAnsiTheme="majorHAnsi" w:cstheme="majorHAnsi"/>
-          <w:sz w:val="26"/>
-          <w:szCs w:val="26"/>
-          <w:lang w:val="fr-FR"/>
-        </w:rPr>
-        <w:t>như</w:t>
-      </w:r>
-      <w:proofErr w:type="spellEnd"/>
-      <w:r>
-        <w:rPr>
-          <w:rFonts w:asciiTheme="majorHAnsi" w:hAnsiTheme="majorHAnsi" w:cstheme="majorHAnsi"/>
-          <w:sz w:val="26"/>
-          <w:szCs w:val="26"/>
-          <w:lang w:val="fr-FR"/>
-        </w:rPr>
-        <w:t xml:space="preserve"> </w:t>
-      </w:r>
-      <w:proofErr w:type="spellStart"/>
-      <w:r>
-        <w:rPr>
-          <w:rFonts w:asciiTheme="majorHAnsi" w:hAnsiTheme="majorHAnsi" w:cstheme="majorHAnsi"/>
-          <w:sz w:val="26"/>
-          <w:szCs w:val="26"/>
-          <w:lang w:val="fr-FR"/>
+          <w:lang w:val="en-US"/>
+        </w:rPr>
+        <w:t xml:space="preserve"> </w:t>
+      </w:r>
+      <w:proofErr w:type="spellStart"/>
+      <w:r>
+        <w:rPr>
+          <w:rFonts w:asciiTheme="majorHAnsi" w:hAnsiTheme="majorHAnsi" w:cstheme="majorHAnsi"/>
+          <w:sz w:val="26"/>
+          <w:szCs w:val="26"/>
+          <w:lang w:val="en-US"/>
         </w:rPr>
         <w:t>giao</w:t>
       </w:r>
@@ -12065,17 +12308,17 @@
           <w:rFonts w:asciiTheme="majorHAnsi" w:hAnsiTheme="majorHAnsi" w:cstheme="majorHAnsi"/>
           <w:sz w:val="26"/>
           <w:szCs w:val="26"/>
-          <w:lang w:val="fr-FR"/>
-        </w:rPr>
-        <w:t xml:space="preserve"> </w:t>
-      </w:r>
-      <w:proofErr w:type="spellStart"/>
-      <w:r>
-        <w:rPr>
-          <w:rFonts w:asciiTheme="majorHAnsi" w:hAnsiTheme="majorHAnsi" w:cstheme="majorHAnsi"/>
-          <w:sz w:val="26"/>
-          <w:szCs w:val="26"/>
-          <w:lang w:val="fr-FR"/>
+          <w:lang w:val="en-US"/>
+        </w:rPr>
+        <w:t xml:space="preserve"> </w:t>
+      </w:r>
+      <w:proofErr w:type="spellStart"/>
+      <w:r>
+        <w:rPr>
+          <w:rFonts w:asciiTheme="majorHAnsi" w:hAnsiTheme="majorHAnsi" w:cstheme="majorHAnsi"/>
+          <w:sz w:val="26"/>
+          <w:szCs w:val="26"/>
+          <w:lang w:val="en-US"/>
         </w:rPr>
         <w:t>diện</w:t>
       </w:r>
@@ -12085,7 +12328,7 @@
           <w:rFonts w:asciiTheme="majorHAnsi" w:hAnsiTheme="majorHAnsi" w:cstheme="majorHAnsi"/>
           <w:sz w:val="26"/>
           <w:szCs w:val="26"/>
-          <w:lang w:val="fr-FR"/>
+          <w:lang w:val="en-US"/>
         </w:rPr>
         <w:t>.</w:t>
       </w:r>
@@ -12099,16 +12342,16 @@
           <w:rFonts w:asciiTheme="majorHAnsi" w:hAnsiTheme="majorHAnsi" w:cstheme="majorHAnsi"/>
           <w:sz w:val="26"/>
           <w:szCs w:val="26"/>
-          <w:lang w:val="fr-FR"/>
-        </w:rPr>
-      </w:pPr>
-      <w:proofErr w:type="spellStart"/>
-      <w:r>
-        <w:rPr>
-          <w:rFonts w:asciiTheme="majorHAnsi" w:hAnsiTheme="majorHAnsi" w:cstheme="majorHAnsi"/>
-          <w:sz w:val="26"/>
-          <w:szCs w:val="26"/>
-          <w:lang w:val="fr-FR"/>
+          <w:lang w:val="en-US"/>
+        </w:rPr>
+      </w:pPr>
+      <w:proofErr w:type="spellStart"/>
+      <w:r>
+        <w:rPr>
+          <w:rFonts w:asciiTheme="majorHAnsi" w:hAnsiTheme="majorHAnsi" w:cstheme="majorHAnsi"/>
+          <w:sz w:val="26"/>
+          <w:szCs w:val="26"/>
+          <w:lang w:val="en-US"/>
         </w:rPr>
         <w:t>Một</w:t>
       </w:r>
@@ -12118,17 +12361,17 @@
           <w:rFonts w:asciiTheme="majorHAnsi" w:hAnsiTheme="majorHAnsi" w:cstheme="majorHAnsi"/>
           <w:sz w:val="26"/>
           <w:szCs w:val="26"/>
-          <w:lang w:val="fr-FR"/>
-        </w:rPr>
-        <w:t xml:space="preserve"> </w:t>
-      </w:r>
-      <w:proofErr w:type="spellStart"/>
-      <w:r>
-        <w:rPr>
-          <w:rFonts w:asciiTheme="majorHAnsi" w:hAnsiTheme="majorHAnsi" w:cstheme="majorHAnsi"/>
-          <w:sz w:val="26"/>
-          <w:szCs w:val="26"/>
-          <w:lang w:val="fr-FR"/>
+          <w:lang w:val="en-US"/>
+        </w:rPr>
+        <w:t xml:space="preserve"> </w:t>
+      </w:r>
+      <w:proofErr w:type="spellStart"/>
+      <w:r>
+        <w:rPr>
+          <w:rFonts w:asciiTheme="majorHAnsi" w:hAnsiTheme="majorHAnsi" w:cstheme="majorHAnsi"/>
+          <w:sz w:val="26"/>
+          <w:szCs w:val="26"/>
+          <w:lang w:val="en-US"/>
         </w:rPr>
         <w:t>lần</w:t>
       </w:r>
@@ -12138,17 +12381,17 @@
           <w:rFonts w:asciiTheme="majorHAnsi" w:hAnsiTheme="majorHAnsi" w:cstheme="majorHAnsi"/>
           <w:sz w:val="26"/>
           <w:szCs w:val="26"/>
-          <w:lang w:val="fr-FR"/>
-        </w:rPr>
-        <w:t xml:space="preserve"> </w:t>
-      </w:r>
-      <w:proofErr w:type="spellStart"/>
-      <w:r>
-        <w:rPr>
-          <w:rFonts w:asciiTheme="majorHAnsi" w:hAnsiTheme="majorHAnsi" w:cstheme="majorHAnsi"/>
-          <w:sz w:val="26"/>
-          <w:szCs w:val="26"/>
-          <w:lang w:val="fr-FR"/>
+          <w:lang w:val="en-US"/>
+        </w:rPr>
+        <w:t xml:space="preserve"> </w:t>
+      </w:r>
+      <w:proofErr w:type="spellStart"/>
+      <w:r>
+        <w:rPr>
+          <w:rFonts w:asciiTheme="majorHAnsi" w:hAnsiTheme="majorHAnsi" w:cstheme="majorHAnsi"/>
+          <w:sz w:val="26"/>
+          <w:szCs w:val="26"/>
+          <w:lang w:val="en-US"/>
         </w:rPr>
         <w:t>nữa</w:t>
       </w:r>
@@ -12158,17 +12401,17 @@
           <w:rFonts w:asciiTheme="majorHAnsi" w:hAnsiTheme="majorHAnsi" w:cstheme="majorHAnsi"/>
           <w:sz w:val="26"/>
           <w:szCs w:val="26"/>
-          <w:lang w:val="fr-FR"/>
-        </w:rPr>
-        <w:t xml:space="preserve"> </w:t>
-      </w:r>
-      <w:proofErr w:type="spellStart"/>
-      <w:r>
-        <w:rPr>
-          <w:rFonts w:asciiTheme="majorHAnsi" w:hAnsiTheme="majorHAnsi" w:cstheme="majorHAnsi"/>
-          <w:sz w:val="26"/>
-          <w:szCs w:val="26"/>
-          <w:lang w:val="fr-FR"/>
+          <w:lang w:val="en-US"/>
+        </w:rPr>
+        <w:t xml:space="preserve"> </w:t>
+      </w:r>
+      <w:proofErr w:type="spellStart"/>
+      <w:r>
+        <w:rPr>
+          <w:rFonts w:asciiTheme="majorHAnsi" w:hAnsiTheme="majorHAnsi" w:cstheme="majorHAnsi"/>
+          <w:sz w:val="26"/>
+          <w:szCs w:val="26"/>
+          <w:lang w:val="en-US"/>
         </w:rPr>
         <w:t>e</w:t>
       </w:r>
@@ -12177,7 +12420,7 @@
           <w:rFonts w:asciiTheme="majorHAnsi" w:hAnsiTheme="majorHAnsi" w:cstheme="majorHAnsi"/>
           <w:sz w:val="26"/>
           <w:szCs w:val="26"/>
-          <w:lang w:val="fr-FR"/>
+          <w:lang w:val="en-US"/>
         </w:rPr>
         <w:t>m</w:t>
       </w:r>
@@ -12187,17 +12430,37 @@
           <w:rFonts w:asciiTheme="majorHAnsi" w:hAnsiTheme="majorHAnsi" w:cstheme="majorHAnsi"/>
           <w:sz w:val="26"/>
           <w:szCs w:val="26"/>
-          <w:lang w:val="fr-FR"/>
-        </w:rPr>
-        <w:t xml:space="preserve"> xin </w:t>
-      </w:r>
-      <w:proofErr w:type="spellStart"/>
-      <w:r>
-        <w:rPr>
-          <w:rFonts w:asciiTheme="majorHAnsi" w:hAnsiTheme="majorHAnsi" w:cstheme="majorHAnsi"/>
-          <w:sz w:val="26"/>
-          <w:szCs w:val="26"/>
-          <w:lang w:val="fr-FR"/>
+          <w:lang w:val="en-US"/>
+        </w:rPr>
+        <w:t xml:space="preserve"> </w:t>
+      </w:r>
+      <w:proofErr w:type="spellStart"/>
+      <w:r>
+        <w:rPr>
+          <w:rFonts w:asciiTheme="majorHAnsi" w:hAnsiTheme="majorHAnsi" w:cstheme="majorHAnsi"/>
+          <w:sz w:val="26"/>
+          <w:szCs w:val="26"/>
+          <w:lang w:val="en-US"/>
+        </w:rPr>
+        <w:t>xin</w:t>
+      </w:r>
+      <w:proofErr w:type="spellEnd"/>
+      <w:r>
+        <w:rPr>
+          <w:rFonts w:asciiTheme="majorHAnsi" w:hAnsiTheme="majorHAnsi" w:cstheme="majorHAnsi"/>
+          <w:sz w:val="26"/>
+          <w:szCs w:val="26"/>
+          <w:lang w:val="en-US"/>
+        </w:rPr>
+        <w:t xml:space="preserve"> </w:t>
+      </w:r>
+      <w:proofErr w:type="spellStart"/>
+      <w:r>
+        <w:rPr>
+          <w:rFonts w:asciiTheme="majorHAnsi" w:hAnsiTheme="majorHAnsi" w:cstheme="majorHAnsi"/>
+          <w:sz w:val="26"/>
+          <w:szCs w:val="26"/>
+          <w:lang w:val="en-US"/>
         </w:rPr>
         <w:t>chân</w:t>
       </w:r>
@@ -12207,17 +12470,17 @@
           <w:rFonts w:asciiTheme="majorHAnsi" w:hAnsiTheme="majorHAnsi" w:cstheme="majorHAnsi"/>
           <w:sz w:val="26"/>
           <w:szCs w:val="26"/>
-          <w:lang w:val="fr-FR"/>
-        </w:rPr>
-        <w:t xml:space="preserve"> </w:t>
-      </w:r>
-      <w:proofErr w:type="spellStart"/>
-      <w:r>
-        <w:rPr>
-          <w:rFonts w:asciiTheme="majorHAnsi" w:hAnsiTheme="majorHAnsi" w:cstheme="majorHAnsi"/>
-          <w:sz w:val="26"/>
-          <w:szCs w:val="26"/>
-          <w:lang w:val="fr-FR"/>
+          <w:lang w:val="en-US"/>
+        </w:rPr>
+        <w:t xml:space="preserve"> </w:t>
+      </w:r>
+      <w:proofErr w:type="spellStart"/>
+      <w:r>
+        <w:rPr>
+          <w:rFonts w:asciiTheme="majorHAnsi" w:hAnsiTheme="majorHAnsi" w:cstheme="majorHAnsi"/>
+          <w:sz w:val="26"/>
+          <w:szCs w:val="26"/>
+          <w:lang w:val="en-US"/>
         </w:rPr>
         <w:t>thành</w:t>
       </w:r>
@@ -12227,17 +12490,17 @@
           <w:rFonts w:asciiTheme="majorHAnsi" w:hAnsiTheme="majorHAnsi" w:cstheme="majorHAnsi"/>
           <w:sz w:val="26"/>
           <w:szCs w:val="26"/>
-          <w:lang w:val="fr-FR"/>
-        </w:rPr>
-        <w:t xml:space="preserve"> </w:t>
-      </w:r>
-      <w:proofErr w:type="spellStart"/>
-      <w:r>
-        <w:rPr>
-          <w:rFonts w:asciiTheme="majorHAnsi" w:hAnsiTheme="majorHAnsi" w:cstheme="majorHAnsi"/>
-          <w:sz w:val="26"/>
-          <w:szCs w:val="26"/>
-          <w:lang w:val="fr-FR"/>
+          <w:lang w:val="en-US"/>
+        </w:rPr>
+        <w:t xml:space="preserve"> </w:t>
+      </w:r>
+      <w:proofErr w:type="spellStart"/>
+      <w:r>
+        <w:rPr>
+          <w:rFonts w:asciiTheme="majorHAnsi" w:hAnsiTheme="majorHAnsi" w:cstheme="majorHAnsi"/>
+          <w:sz w:val="26"/>
+          <w:szCs w:val="26"/>
+          <w:lang w:val="en-US"/>
         </w:rPr>
         <w:t>cảm</w:t>
       </w:r>
@@ -12247,17 +12510,17 @@
           <w:rFonts w:asciiTheme="majorHAnsi" w:hAnsiTheme="majorHAnsi" w:cstheme="majorHAnsi"/>
           <w:sz w:val="26"/>
           <w:szCs w:val="26"/>
-          <w:lang w:val="fr-FR"/>
-        </w:rPr>
-        <w:t xml:space="preserve"> </w:t>
-      </w:r>
-      <w:proofErr w:type="spellStart"/>
-      <w:r>
-        <w:rPr>
-          <w:rFonts w:asciiTheme="majorHAnsi" w:hAnsiTheme="majorHAnsi" w:cstheme="majorHAnsi"/>
-          <w:sz w:val="26"/>
-          <w:szCs w:val="26"/>
-          <w:lang w:val="fr-FR"/>
+          <w:lang w:val="en-US"/>
+        </w:rPr>
+        <w:t xml:space="preserve"> </w:t>
+      </w:r>
+      <w:proofErr w:type="spellStart"/>
+      <w:r>
+        <w:rPr>
+          <w:rFonts w:asciiTheme="majorHAnsi" w:hAnsiTheme="majorHAnsi" w:cstheme="majorHAnsi"/>
+          <w:sz w:val="26"/>
+          <w:szCs w:val="26"/>
+          <w:lang w:val="en-US"/>
         </w:rPr>
         <w:t>ơn</w:t>
       </w:r>
@@ -12267,17 +12530,17 @@
           <w:rFonts w:asciiTheme="majorHAnsi" w:hAnsiTheme="majorHAnsi" w:cstheme="majorHAnsi"/>
           <w:sz w:val="26"/>
           <w:szCs w:val="26"/>
-          <w:lang w:val="fr-FR"/>
-        </w:rPr>
-        <w:t xml:space="preserve"> </w:t>
-      </w:r>
-      <w:proofErr w:type="spellStart"/>
-      <w:r>
-        <w:rPr>
-          <w:rFonts w:asciiTheme="majorHAnsi" w:hAnsiTheme="majorHAnsi" w:cstheme="majorHAnsi"/>
-          <w:sz w:val="26"/>
-          <w:szCs w:val="26"/>
-          <w:lang w:val="fr-FR"/>
+          <w:lang w:val="en-US"/>
+        </w:rPr>
+        <w:t xml:space="preserve"> </w:t>
+      </w:r>
+      <w:proofErr w:type="spellStart"/>
+      <w:r>
+        <w:rPr>
+          <w:rFonts w:asciiTheme="majorHAnsi" w:hAnsiTheme="majorHAnsi" w:cstheme="majorHAnsi"/>
+          <w:sz w:val="26"/>
+          <w:szCs w:val="26"/>
+          <w:lang w:val="en-US"/>
         </w:rPr>
         <w:t>Thầy</w:t>
       </w:r>
@@ -12287,17 +12550,17 @@
           <w:rFonts w:asciiTheme="majorHAnsi" w:hAnsiTheme="majorHAnsi" w:cstheme="majorHAnsi"/>
           <w:sz w:val="26"/>
           <w:szCs w:val="26"/>
-          <w:lang w:val="fr-FR"/>
-        </w:rPr>
-        <w:t xml:space="preserve"> </w:t>
-      </w:r>
-      <w:proofErr w:type="spellStart"/>
-      <w:r>
-        <w:rPr>
-          <w:rFonts w:asciiTheme="majorHAnsi" w:hAnsiTheme="majorHAnsi" w:cstheme="majorHAnsi"/>
-          <w:sz w:val="26"/>
-          <w:szCs w:val="26"/>
-          <w:lang w:val="fr-FR"/>
+          <w:lang w:val="en-US"/>
+        </w:rPr>
+        <w:t xml:space="preserve"> </w:t>
+      </w:r>
+      <w:proofErr w:type="spellStart"/>
+      <w:r>
+        <w:rPr>
+          <w:rFonts w:asciiTheme="majorHAnsi" w:hAnsiTheme="majorHAnsi" w:cstheme="majorHAnsi"/>
+          <w:sz w:val="26"/>
+          <w:szCs w:val="26"/>
+          <w:lang w:val="en-US"/>
         </w:rPr>
         <w:t>đã</w:t>
       </w:r>
@@ -12307,17 +12570,17 @@
           <w:rFonts w:asciiTheme="majorHAnsi" w:hAnsiTheme="majorHAnsi" w:cstheme="majorHAnsi"/>
           <w:sz w:val="26"/>
           <w:szCs w:val="26"/>
-          <w:lang w:val="fr-FR"/>
-        </w:rPr>
-        <w:t xml:space="preserve"> </w:t>
-      </w:r>
-      <w:proofErr w:type="spellStart"/>
-      <w:r>
-        <w:rPr>
-          <w:rFonts w:asciiTheme="majorHAnsi" w:hAnsiTheme="majorHAnsi" w:cstheme="majorHAnsi"/>
-          <w:sz w:val="26"/>
-          <w:szCs w:val="26"/>
-          <w:lang w:val="fr-FR"/>
+          <w:lang w:val="en-US"/>
+        </w:rPr>
+        <w:t xml:space="preserve"> </w:t>
+      </w:r>
+      <w:proofErr w:type="spellStart"/>
+      <w:r>
+        <w:rPr>
+          <w:rFonts w:asciiTheme="majorHAnsi" w:hAnsiTheme="majorHAnsi" w:cstheme="majorHAnsi"/>
+          <w:sz w:val="26"/>
+          <w:szCs w:val="26"/>
+          <w:lang w:val="en-US"/>
         </w:rPr>
         <w:t>hướng</w:t>
       </w:r>
@@ -12327,17 +12590,17 @@
           <w:rFonts w:asciiTheme="majorHAnsi" w:hAnsiTheme="majorHAnsi" w:cstheme="majorHAnsi"/>
           <w:sz w:val="26"/>
           <w:szCs w:val="26"/>
-          <w:lang w:val="fr-FR"/>
-        </w:rPr>
-        <w:t xml:space="preserve"> </w:t>
-      </w:r>
-      <w:proofErr w:type="spellStart"/>
-      <w:r>
-        <w:rPr>
-          <w:rFonts w:asciiTheme="majorHAnsi" w:hAnsiTheme="majorHAnsi" w:cstheme="majorHAnsi"/>
-          <w:sz w:val="26"/>
-          <w:szCs w:val="26"/>
-          <w:lang w:val="fr-FR"/>
+          <w:lang w:val="en-US"/>
+        </w:rPr>
+        <w:t xml:space="preserve"> </w:t>
+      </w:r>
+      <w:proofErr w:type="spellStart"/>
+      <w:r>
+        <w:rPr>
+          <w:rFonts w:asciiTheme="majorHAnsi" w:hAnsiTheme="majorHAnsi" w:cstheme="majorHAnsi"/>
+          <w:sz w:val="26"/>
+          <w:szCs w:val="26"/>
+          <w:lang w:val="en-US"/>
         </w:rPr>
         <w:t>dẫn</w:t>
       </w:r>
@@ -12347,17 +12610,17 @@
           <w:rFonts w:asciiTheme="majorHAnsi" w:hAnsiTheme="majorHAnsi" w:cstheme="majorHAnsi"/>
           <w:sz w:val="26"/>
           <w:szCs w:val="26"/>
-          <w:lang w:val="fr-FR"/>
-        </w:rPr>
-        <w:t xml:space="preserve"> </w:t>
-      </w:r>
-      <w:proofErr w:type="spellStart"/>
-      <w:r>
-        <w:rPr>
-          <w:rFonts w:asciiTheme="majorHAnsi" w:hAnsiTheme="majorHAnsi" w:cstheme="majorHAnsi"/>
-          <w:sz w:val="26"/>
-          <w:szCs w:val="26"/>
-          <w:lang w:val="fr-FR"/>
+          <w:lang w:val="en-US"/>
+        </w:rPr>
+        <w:t xml:space="preserve"> </w:t>
+      </w:r>
+      <w:proofErr w:type="spellStart"/>
+      <w:r>
+        <w:rPr>
+          <w:rFonts w:asciiTheme="majorHAnsi" w:hAnsiTheme="majorHAnsi" w:cstheme="majorHAnsi"/>
+          <w:sz w:val="26"/>
+          <w:szCs w:val="26"/>
+          <w:lang w:val="en-US"/>
         </w:rPr>
         <w:t>tận</w:t>
       </w:r>
@@ -12367,17 +12630,17 @@
           <w:rFonts w:asciiTheme="majorHAnsi" w:hAnsiTheme="majorHAnsi" w:cstheme="majorHAnsi"/>
           <w:sz w:val="26"/>
           <w:szCs w:val="26"/>
-          <w:lang w:val="fr-FR"/>
-        </w:rPr>
-        <w:t xml:space="preserve"> </w:t>
-      </w:r>
-      <w:proofErr w:type="spellStart"/>
-      <w:r>
-        <w:rPr>
-          <w:rFonts w:asciiTheme="majorHAnsi" w:hAnsiTheme="majorHAnsi" w:cstheme="majorHAnsi"/>
-          <w:sz w:val="26"/>
-          <w:szCs w:val="26"/>
-          <w:lang w:val="fr-FR"/>
+          <w:lang w:val="en-US"/>
+        </w:rPr>
+        <w:t xml:space="preserve"> </w:t>
+      </w:r>
+      <w:proofErr w:type="spellStart"/>
+      <w:r>
+        <w:rPr>
+          <w:rFonts w:asciiTheme="majorHAnsi" w:hAnsiTheme="majorHAnsi" w:cstheme="majorHAnsi"/>
+          <w:sz w:val="26"/>
+          <w:szCs w:val="26"/>
+          <w:lang w:val="en-US"/>
         </w:rPr>
         <w:t>tình</w:t>
       </w:r>
@@ -12387,17 +12650,17 @@
           <w:rFonts w:asciiTheme="majorHAnsi" w:hAnsiTheme="majorHAnsi" w:cstheme="majorHAnsi"/>
           <w:sz w:val="26"/>
           <w:szCs w:val="26"/>
-          <w:lang w:val="fr-FR"/>
-        </w:rPr>
-        <w:t xml:space="preserve"> </w:t>
-      </w:r>
-      <w:proofErr w:type="spellStart"/>
-      <w:r>
-        <w:rPr>
-          <w:rFonts w:asciiTheme="majorHAnsi" w:hAnsiTheme="majorHAnsi" w:cstheme="majorHAnsi"/>
-          <w:sz w:val="26"/>
-          <w:szCs w:val="26"/>
-          <w:lang w:val="fr-FR"/>
+          <w:lang w:val="en-US"/>
+        </w:rPr>
+        <w:t xml:space="preserve"> </w:t>
+      </w:r>
+      <w:proofErr w:type="spellStart"/>
+      <w:r>
+        <w:rPr>
+          <w:rFonts w:asciiTheme="majorHAnsi" w:hAnsiTheme="majorHAnsi" w:cstheme="majorHAnsi"/>
+          <w:sz w:val="26"/>
+          <w:szCs w:val="26"/>
+          <w:lang w:val="en-US"/>
         </w:rPr>
         <w:t>để</w:t>
       </w:r>
@@ -12407,17 +12670,17 @@
           <w:rFonts w:asciiTheme="majorHAnsi" w:hAnsiTheme="majorHAnsi" w:cstheme="majorHAnsi"/>
           <w:sz w:val="26"/>
           <w:szCs w:val="26"/>
-          <w:lang w:val="fr-FR"/>
-        </w:rPr>
-        <w:t xml:space="preserve"> </w:t>
-      </w:r>
-      <w:proofErr w:type="spellStart"/>
-      <w:r>
-        <w:rPr>
-          <w:rFonts w:asciiTheme="majorHAnsi" w:hAnsiTheme="majorHAnsi" w:cstheme="majorHAnsi"/>
-          <w:sz w:val="26"/>
-          <w:szCs w:val="26"/>
-          <w:lang w:val="fr-FR"/>
+          <w:lang w:val="en-US"/>
+        </w:rPr>
+        <w:t xml:space="preserve"> </w:t>
+      </w:r>
+      <w:proofErr w:type="spellStart"/>
+      <w:r>
+        <w:rPr>
+          <w:rFonts w:asciiTheme="majorHAnsi" w:hAnsiTheme="majorHAnsi" w:cstheme="majorHAnsi"/>
+          <w:sz w:val="26"/>
+          <w:szCs w:val="26"/>
+          <w:lang w:val="en-US"/>
         </w:rPr>
         <w:t>có</w:t>
       </w:r>
@@ -12427,17 +12690,17 @@
           <w:rFonts w:asciiTheme="majorHAnsi" w:hAnsiTheme="majorHAnsi" w:cstheme="majorHAnsi"/>
           <w:sz w:val="26"/>
           <w:szCs w:val="26"/>
-          <w:lang w:val="fr-FR"/>
-        </w:rPr>
-        <w:t xml:space="preserve"> </w:t>
-      </w:r>
-      <w:proofErr w:type="spellStart"/>
-      <w:r>
-        <w:rPr>
-          <w:rFonts w:asciiTheme="majorHAnsi" w:hAnsiTheme="majorHAnsi" w:cstheme="majorHAnsi"/>
-          <w:sz w:val="26"/>
-          <w:szCs w:val="26"/>
-          <w:lang w:val="fr-FR"/>
+          <w:lang w:val="en-US"/>
+        </w:rPr>
+        <w:t xml:space="preserve"> </w:t>
+      </w:r>
+      <w:proofErr w:type="spellStart"/>
+      <w:r>
+        <w:rPr>
+          <w:rFonts w:asciiTheme="majorHAnsi" w:hAnsiTheme="majorHAnsi" w:cstheme="majorHAnsi"/>
+          <w:sz w:val="26"/>
+          <w:szCs w:val="26"/>
+          <w:lang w:val="en-US"/>
         </w:rPr>
         <w:t>thể</w:t>
       </w:r>
@@ -12447,17 +12710,17 @@
           <w:rFonts w:asciiTheme="majorHAnsi" w:hAnsiTheme="majorHAnsi" w:cstheme="majorHAnsi"/>
           <w:sz w:val="26"/>
           <w:szCs w:val="26"/>
-          <w:lang w:val="fr-FR"/>
-        </w:rPr>
-        <w:t xml:space="preserve"> </w:t>
-      </w:r>
-      <w:proofErr w:type="spellStart"/>
-      <w:r>
-        <w:rPr>
-          <w:rFonts w:asciiTheme="majorHAnsi" w:hAnsiTheme="majorHAnsi" w:cstheme="majorHAnsi"/>
-          <w:sz w:val="26"/>
-          <w:szCs w:val="26"/>
-          <w:lang w:val="fr-FR"/>
+          <w:lang w:val="en-US"/>
+        </w:rPr>
+        <w:t xml:space="preserve"> </w:t>
+      </w:r>
+      <w:proofErr w:type="spellStart"/>
+      <w:r>
+        <w:rPr>
+          <w:rFonts w:asciiTheme="majorHAnsi" w:hAnsiTheme="majorHAnsi" w:cstheme="majorHAnsi"/>
+          <w:sz w:val="26"/>
+          <w:szCs w:val="26"/>
+          <w:lang w:val="en-US"/>
         </w:rPr>
         <w:t>hoàn</w:t>
       </w:r>
@@ -12467,17 +12730,17 @@
           <w:rFonts w:asciiTheme="majorHAnsi" w:hAnsiTheme="majorHAnsi" w:cstheme="majorHAnsi"/>
           <w:sz w:val="26"/>
           <w:szCs w:val="26"/>
-          <w:lang w:val="fr-FR"/>
-        </w:rPr>
-        <w:t xml:space="preserve"> </w:t>
-      </w:r>
-      <w:proofErr w:type="spellStart"/>
-      <w:r>
-        <w:rPr>
-          <w:rFonts w:asciiTheme="majorHAnsi" w:hAnsiTheme="majorHAnsi" w:cstheme="majorHAnsi"/>
-          <w:sz w:val="26"/>
-          <w:szCs w:val="26"/>
-          <w:lang w:val="fr-FR"/>
+          <w:lang w:val="en-US"/>
+        </w:rPr>
+        <w:t xml:space="preserve"> </w:t>
+      </w:r>
+      <w:proofErr w:type="spellStart"/>
+      <w:r>
+        <w:rPr>
+          <w:rFonts w:asciiTheme="majorHAnsi" w:hAnsiTheme="majorHAnsi" w:cstheme="majorHAnsi"/>
+          <w:sz w:val="26"/>
+          <w:szCs w:val="26"/>
+          <w:lang w:val="en-US"/>
         </w:rPr>
         <w:t>thành</w:t>
       </w:r>
@@ -12487,17 +12750,17 @@
           <w:rFonts w:asciiTheme="majorHAnsi" w:hAnsiTheme="majorHAnsi" w:cstheme="majorHAnsi"/>
           <w:sz w:val="26"/>
           <w:szCs w:val="26"/>
-          <w:lang w:val="fr-FR"/>
-        </w:rPr>
-        <w:t xml:space="preserve"> </w:t>
-      </w:r>
-      <w:proofErr w:type="spellStart"/>
-      <w:r>
-        <w:rPr>
-          <w:rFonts w:asciiTheme="majorHAnsi" w:hAnsiTheme="majorHAnsi" w:cstheme="majorHAnsi"/>
-          <w:sz w:val="26"/>
-          <w:szCs w:val="26"/>
-          <w:lang w:val="fr-FR"/>
+          <w:lang w:val="en-US"/>
+        </w:rPr>
+        <w:t xml:space="preserve"> </w:t>
+      </w:r>
+      <w:proofErr w:type="spellStart"/>
+      <w:r>
+        <w:rPr>
+          <w:rFonts w:asciiTheme="majorHAnsi" w:hAnsiTheme="majorHAnsi" w:cstheme="majorHAnsi"/>
+          <w:sz w:val="26"/>
+          <w:szCs w:val="26"/>
+          <w:lang w:val="en-US"/>
         </w:rPr>
         <w:t>dự</w:t>
       </w:r>
@@ -12507,17 +12770,17 @@
           <w:rFonts w:asciiTheme="majorHAnsi" w:hAnsiTheme="majorHAnsi" w:cstheme="majorHAnsi"/>
           <w:sz w:val="26"/>
           <w:szCs w:val="26"/>
-          <w:lang w:val="fr-FR"/>
-        </w:rPr>
-        <w:t xml:space="preserve"> </w:t>
-      </w:r>
-      <w:proofErr w:type="spellStart"/>
-      <w:r>
-        <w:rPr>
-          <w:rFonts w:asciiTheme="majorHAnsi" w:hAnsiTheme="majorHAnsi" w:cstheme="majorHAnsi"/>
-          <w:sz w:val="26"/>
-          <w:szCs w:val="26"/>
-          <w:lang w:val="fr-FR"/>
+          <w:lang w:val="en-US"/>
+        </w:rPr>
+        <w:t xml:space="preserve"> </w:t>
+      </w:r>
+      <w:proofErr w:type="spellStart"/>
+      <w:r>
+        <w:rPr>
+          <w:rFonts w:asciiTheme="majorHAnsi" w:hAnsiTheme="majorHAnsi" w:cstheme="majorHAnsi"/>
+          <w:sz w:val="26"/>
+          <w:szCs w:val="26"/>
+          <w:lang w:val="en-US"/>
         </w:rPr>
         <w:t>án</w:t>
       </w:r>
@@ -12527,17 +12790,17 @@
           <w:rFonts w:asciiTheme="majorHAnsi" w:hAnsiTheme="majorHAnsi" w:cstheme="majorHAnsi"/>
           <w:sz w:val="26"/>
           <w:szCs w:val="26"/>
-          <w:lang w:val="fr-FR"/>
-        </w:rPr>
-        <w:t xml:space="preserve"> </w:t>
-      </w:r>
-      <w:proofErr w:type="spellStart"/>
-      <w:r>
-        <w:rPr>
-          <w:rFonts w:asciiTheme="majorHAnsi" w:hAnsiTheme="majorHAnsi" w:cstheme="majorHAnsi"/>
-          <w:sz w:val="26"/>
-          <w:szCs w:val="26"/>
-          <w:lang w:val="fr-FR"/>
+          <w:lang w:val="en-US"/>
+        </w:rPr>
+        <w:t xml:space="preserve"> </w:t>
+      </w:r>
+      <w:proofErr w:type="spellStart"/>
+      <w:r>
+        <w:rPr>
+          <w:rFonts w:asciiTheme="majorHAnsi" w:hAnsiTheme="majorHAnsi" w:cstheme="majorHAnsi"/>
+          <w:sz w:val="26"/>
+          <w:szCs w:val="26"/>
+          <w:lang w:val="en-US"/>
         </w:rPr>
         <w:t>một</w:t>
       </w:r>
@@ -12547,17 +12810,17 @@
           <w:rFonts w:asciiTheme="majorHAnsi" w:hAnsiTheme="majorHAnsi" w:cstheme="majorHAnsi"/>
           <w:sz w:val="26"/>
           <w:szCs w:val="26"/>
-          <w:lang w:val="fr-FR"/>
-        </w:rPr>
-        <w:t xml:space="preserve"> </w:t>
-      </w:r>
-      <w:proofErr w:type="spellStart"/>
-      <w:r>
-        <w:rPr>
-          <w:rFonts w:asciiTheme="majorHAnsi" w:hAnsiTheme="majorHAnsi" w:cstheme="majorHAnsi"/>
-          <w:sz w:val="26"/>
-          <w:szCs w:val="26"/>
-          <w:lang w:val="fr-FR"/>
+          <w:lang w:val="en-US"/>
+        </w:rPr>
+        <w:t xml:space="preserve"> </w:t>
+      </w:r>
+      <w:proofErr w:type="spellStart"/>
+      <w:r>
+        <w:rPr>
+          <w:rFonts w:asciiTheme="majorHAnsi" w:hAnsiTheme="majorHAnsi" w:cstheme="majorHAnsi"/>
+          <w:sz w:val="26"/>
+          <w:szCs w:val="26"/>
+          <w:lang w:val="en-US"/>
         </w:rPr>
         <w:t>cách</w:t>
       </w:r>
@@ -12567,17 +12830,17 @@
           <w:rFonts w:asciiTheme="majorHAnsi" w:hAnsiTheme="majorHAnsi" w:cstheme="majorHAnsi"/>
           <w:sz w:val="26"/>
           <w:szCs w:val="26"/>
-          <w:lang w:val="fr-FR"/>
-        </w:rPr>
-        <w:t xml:space="preserve"> </w:t>
-      </w:r>
-      <w:proofErr w:type="spellStart"/>
-      <w:r>
-        <w:rPr>
-          <w:rFonts w:asciiTheme="majorHAnsi" w:hAnsiTheme="majorHAnsi" w:cstheme="majorHAnsi"/>
-          <w:sz w:val="26"/>
-          <w:szCs w:val="26"/>
-          <w:lang w:val="fr-FR"/>
+          <w:lang w:val="en-US"/>
+        </w:rPr>
+        <w:t xml:space="preserve"> </w:t>
+      </w:r>
+      <w:proofErr w:type="spellStart"/>
+      <w:r>
+        <w:rPr>
+          <w:rFonts w:asciiTheme="majorHAnsi" w:hAnsiTheme="majorHAnsi" w:cstheme="majorHAnsi"/>
+          <w:sz w:val="26"/>
+          <w:szCs w:val="26"/>
+          <w:lang w:val="en-US"/>
         </w:rPr>
         <w:t>dễ</w:t>
       </w:r>
@@ -12587,17 +12850,18 @@
           <w:rFonts w:asciiTheme="majorHAnsi" w:hAnsiTheme="majorHAnsi" w:cstheme="majorHAnsi"/>
           <w:sz w:val="26"/>
           <w:szCs w:val="26"/>
-          <w:lang w:val="fr-FR"/>
-        </w:rPr>
-        <w:t xml:space="preserve"> </w:t>
-      </w:r>
-      <w:proofErr w:type="spellStart"/>
-      <w:r>
-        <w:rPr>
-          <w:rFonts w:asciiTheme="majorHAnsi" w:hAnsiTheme="majorHAnsi" w:cstheme="majorHAnsi"/>
-          <w:sz w:val="26"/>
-          <w:szCs w:val="26"/>
-          <w:lang w:val="fr-FR"/>
+          <w:lang w:val="en-US"/>
+        </w:rPr>
+        <w:t xml:space="preserve"> </w:t>
+      </w:r>
+      <w:proofErr w:type="spellStart"/>
+      <w:proofErr w:type="gramStart"/>
+      <w:r>
+        <w:rPr>
+          <w:rFonts w:asciiTheme="majorHAnsi" w:hAnsiTheme="majorHAnsi" w:cstheme="majorHAnsi"/>
+          <w:sz w:val="26"/>
+          <w:szCs w:val="26"/>
+          <w:lang w:val="en-US"/>
         </w:rPr>
         <w:t>dàng</w:t>
       </w:r>
@@ -12607,10 +12871,11 @@
           <w:rFonts w:asciiTheme="majorHAnsi" w:hAnsiTheme="majorHAnsi" w:cstheme="majorHAnsi"/>
           <w:sz w:val="26"/>
           <w:szCs w:val="26"/>
-          <w:lang w:val="fr-FR"/>
+          <w:lang w:val="en-US"/>
         </w:rPr>
         <w:t xml:space="preserve"> !</w:t>
       </w:r>
+      <w:proofErr w:type="gramEnd"/>
     </w:p>
     <w:p>
       <w:pPr>
@@ -12619,7 +12884,7 @@
         </w:tabs>
         <w:rPr>
           <w:rFonts w:asciiTheme="majorHAnsi" w:hAnsiTheme="majorHAnsi" w:cstheme="majorHAnsi"/>
-          <w:lang w:val="fr-FR"/>
+          <w:lang w:val="en-US"/>
         </w:rPr>
       </w:pPr>
     </w:p>
@@ -12627,7 +12892,7 @@
       <w:pPr>
         <w:rPr>
           <w:rFonts w:asciiTheme="majorHAnsi" w:hAnsiTheme="majorHAnsi" w:cstheme="majorHAnsi"/>
-          <w:lang w:val="fr-FR"/>
+          <w:lang w:val="en-US"/>
         </w:rPr>
       </w:pPr>
     </w:p>
@@ -12635,7 +12900,7 @@
       <w:pPr>
         <w:rPr>
           <w:rFonts w:asciiTheme="majorHAnsi" w:hAnsiTheme="majorHAnsi" w:cstheme="majorHAnsi"/>
-          <w:lang w:val="fr-FR"/>
+          <w:lang w:val="en-US"/>
         </w:rPr>
       </w:pPr>
     </w:p>
@@ -12643,7 +12908,7 @@
       <w:pPr>
         <w:rPr>
           <w:rFonts w:asciiTheme="majorHAnsi" w:hAnsiTheme="majorHAnsi" w:cstheme="majorHAnsi"/>
-          <w:lang w:val="fr-FR"/>
+          <w:lang w:val="en-US"/>
         </w:rPr>
       </w:pPr>
     </w:p>
@@ -12651,7 +12916,7 @@
       <w:pPr>
         <w:rPr>
           <w:rFonts w:asciiTheme="majorHAnsi" w:hAnsiTheme="majorHAnsi" w:cstheme="majorHAnsi"/>
-          <w:lang w:val="fr-FR"/>
+          <w:lang w:val="en-US"/>
         </w:rPr>
       </w:pPr>
     </w:p>
@@ -12659,7 +12924,7 @@
       <w:pPr>
         <w:rPr>
           <w:rFonts w:asciiTheme="majorHAnsi" w:hAnsiTheme="majorHAnsi" w:cstheme="majorHAnsi"/>
-          <w:lang w:val="fr-FR"/>
+          <w:lang w:val="en-US"/>
         </w:rPr>
       </w:pPr>
     </w:p>
@@ -12667,7 +12932,7 @@
       <w:pPr>
         <w:rPr>
           <w:rFonts w:asciiTheme="majorHAnsi" w:hAnsiTheme="majorHAnsi" w:cstheme="majorHAnsi"/>
-          <w:lang w:val="fr-FR"/>
+          <w:lang w:val="en-US"/>
         </w:rPr>
       </w:pPr>
     </w:p>
@@ -12675,7 +12940,7 @@
       <w:pPr>
         <w:rPr>
           <w:rFonts w:asciiTheme="majorHAnsi" w:hAnsiTheme="majorHAnsi" w:cstheme="majorHAnsi"/>
-          <w:lang w:val="fr-FR"/>
+          <w:lang w:val="en-US"/>
         </w:rPr>
       </w:pPr>
     </w:p>
@@ -12684,13 +12949,13 @@
         <w:jc w:val="right"/>
         <w:rPr>
           <w:rFonts w:asciiTheme="majorHAnsi" w:hAnsiTheme="majorHAnsi" w:cstheme="majorHAnsi"/>
-          <w:lang w:val="fr-FR"/>
+          <w:lang w:val="en-US"/>
         </w:rPr>
       </w:pPr>
     </w:p>
     <w:sectPr>
-      <w:headerReference w:type="first" r:id="rId19"/>
-      <w:footerReference w:type="first" r:id="rId20"/>
+      <w:headerReference w:type="first" r:id="rId20"/>
+      <w:footerReference w:type="first" r:id="rId21"/>
       <w:pgSz w:w="11906" w:h="16838"/>
       <w:pgMar w:top="1134" w:right="1134" w:bottom="1134" w:left="1701" w:header="720" w:footer="720" w:gutter="0"/>
       <w:pgNumType w:start="3"/>
@@ -14464,7 +14729,7 @@
   <w:style w:type="paragraph" w:default="1" w:styleId="Normal">
     <w:name w:val="Normal"/>
     <w:qFormat/>
-    <w:rsid w:val="001F5AD7"/>
+    <w:rsid w:val="00395792"/>
   </w:style>
   <w:style w:type="paragraph" w:styleId="Heading1">
     <w:name w:val="heading 1"/>

</xml_diff>